<commit_message>
v1.1. [x] Campo nuevo "Importe pagado" [x] Añadir en el listado "Importe restante" (total-pagado) [x] Cambiar Documento informativo -> Documento de pago [x] Usuario “Secretario” con acceso total [x] Cambiar nombres de usuarios a camel-case [x] Añadir fechas de pago en el documento de pago [x] Filtrado en las documentaciones de usuarios que tengan algo caducados [x] Comprobar color rojo en fechas [x] En Socios añadir los negocios [x] En barrios cambiar Feriantes por Socios [x] En barrios sacar info de los negocios en el documento [x] En el menú principal, cambiar “Feriantes” por “Feria” [x] Ordenación en los listados, informes, socios, etc.
</commit_message>
<xml_diff>
--- a/src/main/webapp/INFORMATIVO.docx
+++ b/src/main/webapp/INFORMATIVO.docx
@@ -95,52 +95,356 @@
         <w:jc w:val="both"/>
       </w:pPr>
       <w:r>
-        <w:t>Este año el pag</w:t>
+        <w:t xml:space="preserve">Este año el pago del sitio para las ferias Virgen de San Lorenzo </w:t>
+      </w:r>
+      <w:r>
+        <w:fldChar w:fldCharType="begin"/>
+      </w:r>
+      <w:r>
+        <w:instrText xml:space="preserve"> MERGEFIELD Anyo \* MERGEFORMAT </w:instrText>
+      </w:r>
+      <w:r>
+        <w:fldChar w:fldCharType="separate"/>
+      </w:r>
+      <w:r>
+        <w:rPr>
+          <w:noProof/>
+        </w:rPr>
+        <w:t>«Anyo»</w:t>
+      </w:r>
+      <w:r>
+        <w:rPr>
+          <w:noProof/>
+        </w:rPr>
+        <w:fldChar w:fldCharType="end"/>
+      </w:r>
+      <w:r>
+        <w:t xml:space="preserve"> de Valladolid, se hará mediante </w:t>
+      </w:r>
+      <w:r>
+        <w:rPr>
+          <w:b/>
+          <w:u w:val="single"/>
+        </w:rPr>
+        <w:t xml:space="preserve">transferencia bancaria y en </w:t>
+      </w:r>
+      <w:r>
+        <w:rPr>
+          <w:b/>
+          <w:u w:val="single"/>
+        </w:rPr>
+        <w:t>tres</w:t>
+      </w:r>
+      <w:r>
+        <w:rPr>
+          <w:b/>
+          <w:u w:val="single"/>
+        </w:rPr>
+        <w:t xml:space="preserve"> pagos abajo indicados:</w:t>
+      </w:r>
+    </w:p>
+    <w:p>
+      <w:pPr>
+        <w:jc w:val="both"/>
+      </w:pPr>
+      <w:r>
+        <w:t xml:space="preserve">Parcela nº </w:t>
+      </w:r>
+      <w:r>
+        <w:rPr>
+          <w:b/>
+        </w:rPr>
+        <w:fldChar w:fldCharType="begin"/>
+      </w:r>
+      <w:r>
+        <w:rPr>
+          <w:b/>
+        </w:rPr>
+        <w:instrText xml:space="preserve"> MERGEFIELD Parcela </w:instrText>
+      </w:r>
+      <w:r>
+        <w:rPr>
+          <w:b/>
+        </w:rPr>
+        <w:fldChar w:fldCharType="separate"/>
+      </w:r>
+      <w:r>
+        <w:rPr>
+          <w:b/>
+          <w:noProof/>
+        </w:rPr>
+        <w:t>«Parcela»</w:t>
+      </w:r>
+      <w:r>
+        <w:rPr>
+          <w:b/>
+        </w:rPr>
+        <w:fldChar w:fldCharType="end"/>
+      </w:r>
+      <w:r>
+        <w:rPr>
+          <w:b/>
+        </w:rPr>
+        <w:t xml:space="preserve"> </w:t>
+      </w:r>
+      <w:r>
+        <w:t>de</w:t>
+      </w:r>
+      <w:r>
+        <w:rPr>
+          <w:b/>
+        </w:rPr>
+        <w:t xml:space="preserve"> </w:t>
+      </w:r>
+      <w:r>
+        <w:rPr>
+          <w:b/>
+        </w:rPr>
+        <w:fldChar w:fldCharType="begin"/>
+      </w:r>
+      <w:r>
+        <w:rPr>
+          <w:b/>
+        </w:rPr>
+        <w:instrText xml:space="preserve"> MERGEFIELD Sup_1 </w:instrText>
+      </w:r>
+      <w:r>
+        <w:rPr>
+          <w:b/>
+        </w:rPr>
+        <w:fldChar w:fldCharType="separate"/>
+      </w:r>
+      <w:r>
+        <w:rPr>
+          <w:b/>
+          <w:noProof/>
+        </w:rPr>
+        <w:t>«Sup_1»</w:t>
+      </w:r>
+      <w:r>
+        <w:rPr>
+          <w:b/>
+        </w:rPr>
+        <w:fldChar w:fldCharType="end"/>
+      </w:r>
+      <w:r>
+        <w:rPr>
+          <w:b/>
+        </w:rPr>
+        <w:t xml:space="preserve"> + </w:t>
+      </w:r>
+      <w:r>
+        <w:rPr>
+          <w:b/>
+        </w:rPr>
+        <w:fldChar w:fldCharType="begin"/>
+      </w:r>
+      <w:r>
+        <w:rPr>
+          <w:b/>
+        </w:rPr>
+        <w:instrText xml:space="preserve"> MERGEFIELD Sup_2 </w:instrText>
+      </w:r>
+      <w:r>
+        <w:rPr>
+          <w:b/>
+        </w:rPr>
+        <w:fldChar w:fldCharType="separate"/>
+      </w:r>
+      <w:r>
+        <w:rPr>
+          <w:b/>
+          <w:noProof/>
+        </w:rPr>
+        <w:t>«Sup_2»</w:t>
+      </w:r>
+      <w:r>
+        <w:rPr>
+          <w:b/>
+        </w:rPr>
+        <w:fldChar w:fldCharType="end"/>
+      </w:r>
+      <w:r>
+        <w:rPr>
+          <w:b/>
+        </w:rPr>
+        <w:t xml:space="preserve"> </w:t>
+      </w:r>
+      <w:r>
+        <w:t>metros</w:t>
+      </w:r>
+      <w:r>
+        <w:rPr>
+          <w:b/>
+        </w:rPr>
+        <w:t xml:space="preserve"> </w:t>
+      </w:r>
+      <w:r>
+        <w:t xml:space="preserve">    Ordenante:</w:t>
+      </w:r>
+      <w:r>
+        <w:rPr>
+          <w:b/>
+        </w:rPr>
+        <w:t xml:space="preserve"> </w:t>
+      </w:r>
+      <w:r>
+        <w:rPr>
+          <w:b/>
+        </w:rPr>
+        <w:fldChar w:fldCharType="begin"/>
+      </w:r>
+      <w:r>
+        <w:rPr>
+          <w:b/>
+        </w:rPr>
+        <w:instrText xml:space="preserve"> MERGEFIELD Nombre </w:instrText>
+      </w:r>
+      <w:r>
+        <w:rPr>
+          <w:b/>
+        </w:rPr>
+        <w:fldChar w:fldCharType="separate"/>
+      </w:r>
+      <w:r>
+        <w:rPr>
+          <w:b/>
+          <w:noProof/>
+        </w:rPr>
+        <w:t>«Nombre»</w:t>
+      </w:r>
+      <w:r>
+        <w:rPr>
+          <w:b/>
+        </w:rPr>
+        <w:fldChar w:fldCharType="end"/>
+      </w:r>
+    </w:p>
+    <w:p>
+      <w:pPr>
+        <w:jc w:val="both"/>
+      </w:pPr>
+      <w:r>
+        <w:t>Beneficiario: ASOCIACIÓN PROV. IND FERIANTES DE VALLADOLID - CIF.: G-47031521</w:t>
+      </w:r>
+    </w:p>
+    <w:p>
+      <w:pPr>
+        <w:jc w:val="both"/>
+      </w:pPr>
+      <w:r>
+        <w:t xml:space="preserve">Cuenta Corriente (IBAN):  </w:t>
+      </w:r>
+      <w:r>
+        <w:fldChar w:fldCharType="begin"/>
+      </w:r>
+      <w:r>
+        <w:instrText xml:space="preserve"> MERGEFIELD IBAN </w:instrText>
+      </w:r>
+      <w:r>
+        <w:fldChar w:fldCharType="separate"/>
+      </w:r>
+      <w:r>
+        <w:rPr>
+          <w:noProof/>
+        </w:rPr>
+        <w:t>«IBAN»</w:t>
+      </w:r>
+      <w:r>
+        <w:rPr>
+          <w:noProof/>
+        </w:rPr>
+        <w:fldChar w:fldCharType="end"/>
+      </w:r>
+    </w:p>
+    <w:p>
+      <w:pPr>
+        <w:jc w:val="both"/>
+        <w:rPr>
+          <w:b/>
+          <w:sz w:val="40"/>
+          <w:szCs w:val="40"/>
+        </w:rPr>
+      </w:pPr>
+      <w:r>
+        <w:t xml:space="preserve">Total Euros: </w:t>
+      </w:r>
+      <w:r>
+        <w:rPr>
+          <w:b/>
+        </w:rPr>
+        <w:t xml:space="preserve"> </w:t>
+      </w:r>
+      <w:r>
+        <w:rPr>
+          <w:b/>
+        </w:rPr>
+        <w:fldChar w:fldCharType="begin"/>
+      </w:r>
+      <w:r>
+        <w:rPr>
+          <w:b/>
+        </w:rPr>
+        <w:instrText xml:space="preserve"> MERGEFIELD Total \* MERGEFORMAT </w:instrText>
+      </w:r>
+      <w:r>
+        <w:rPr>
+          <w:b/>
+        </w:rPr>
+        <w:fldChar w:fldCharType="separate"/>
+      </w:r>
+      <w:r>
+        <w:rPr>
+          <w:b/>
+          <w:noProof/>
+        </w:rPr>
+        <w:t>«Total»</w:t>
+      </w:r>
+      <w:r>
+        <w:rPr>
+          <w:b/>
+        </w:rPr>
+        <w:fldChar w:fldCharType="end"/>
+      </w:r>
+      <w:r>
+        <w:rPr>
+          <w:b/>
+        </w:rPr>
+        <w:t xml:space="preserve"> </w:t>
+      </w:r>
+      <w:r>
+        <w:rPr>
+          <w:b/>
+        </w:rPr>
+        <w:t>€</w:t>
+      </w:r>
+    </w:p>
+    <w:p>
+      <w:pPr>
+        <w:jc w:val="both"/>
+        <w:rPr>
+          <w:b/>
+        </w:rPr>
+      </w:pPr>
+      <w:r>
+        <w:rPr>
+          <w:b/>
+        </w:rPr>
+        <w:t>Primer pag</w:t>
       </w:r>
       <w:bookmarkStart w:id="0" w:name="_GoBack"/>
       <w:bookmarkEnd w:id="0"/>
       <w:r>
-        <w:t xml:space="preserve">o del sitio para las ferias Virgen de San Lorenzo </w:t>
-      </w:r>
-      <w:fldSimple w:instr=" MERGEFIELD Anyo \* MERGEFORMAT ">
-        <w:r>
-          <w:rPr>
-            <w:noProof/>
-          </w:rPr>
-          <w:t>«Anyo»</w:t>
-        </w:r>
-      </w:fldSimple>
-      <w:r>
-        <w:t xml:space="preserve"> de Valladolid, se hará mediante </w:t>
-      </w:r>
-      <w:r>
-        <w:rPr>
-          <w:b/>
-          <w:u w:val="single"/>
-        </w:rPr>
-        <w:t xml:space="preserve">transferencia bancaria y en </w:t>
-      </w:r>
-      <w:r>
-        <w:rPr>
-          <w:b/>
-          <w:u w:val="single"/>
-        </w:rPr>
-        <w:t>tres</w:t>
-      </w:r>
-      <w:r>
-        <w:rPr>
-          <w:b/>
-          <w:u w:val="single"/>
-        </w:rPr>
-        <w:t xml:space="preserve"> pagos abajo indicados:</w:t>
-      </w:r>
-    </w:p>
-    <w:p>
-      <w:pPr>
-        <w:jc w:val="both"/>
-      </w:pPr>
-      <w:r>
-        <w:t xml:space="preserve">Parcela nº </w:t>
+        <w:rPr>
+          <w:b/>
+        </w:rPr>
+        <w:t>o, antes del</w:t>
+      </w:r>
+      <w:r>
+        <w:rPr>
+          <w:b/>
+        </w:rPr>
+        <w:t xml:space="preserve"> </w:t>
       </w:r>
       <w:r>
         <w:rPr>
@@ -152,7 +456,7 @@
         <w:rPr>
           <w:b/>
         </w:rPr>
-        <w:instrText xml:space="preserve"> MERGEFIELD Parcela </w:instrText>
+        <w:instrText xml:space="preserve"> MERGEFIELD Fecha_Pago1 \* MERGEFORMAT </w:instrText>
       </w:r>
       <w:r>
         <w:rPr>
@@ -165,7 +469,7 @@
           <w:b/>
           <w:noProof/>
         </w:rPr>
-        <w:t>«Parcela»</w:t>
+        <w:t>«Fecha_Pago1»</w:t>
       </w:r>
       <w:r>
         <w:rPr>
@@ -177,10 +481,228 @@
         <w:rPr>
           <w:b/>
         </w:rPr>
+        <w:t xml:space="preserve"> de </w:t>
+      </w:r>
+      <w:r>
+        <w:rPr>
+          <w:b/>
+        </w:rPr>
+        <w:fldChar w:fldCharType="begin"/>
+      </w:r>
+      <w:r>
+        <w:rPr>
+          <w:b/>
+        </w:rPr>
+        <w:instrText xml:space="preserve"> MERGEFIELD Anyo \* MERGEFORMAT </w:instrText>
+      </w:r>
+      <w:r>
+        <w:rPr>
+          <w:b/>
+        </w:rPr>
+        <w:fldChar w:fldCharType="separate"/>
+      </w:r>
+      <w:r>
+        <w:rPr>
+          <w:b/>
+          <w:noProof/>
+        </w:rPr>
+        <w:t>«Anyo»</w:t>
+      </w:r>
+      <w:r>
+        <w:rPr>
+          <w:b/>
+          <w:noProof/>
+        </w:rPr>
+        <w:fldChar w:fldCharType="end"/>
+      </w:r>
+      <w:r>
+        <w:rPr>
+          <w:b/>
+        </w:rPr>
+        <w:t xml:space="preserve">: </w:t>
+      </w:r>
+      <w:r>
+        <w:rPr>
+          <w:b/>
+        </w:rPr>
+        <w:fldChar w:fldCharType="begin"/>
+      </w:r>
+      <w:r>
+        <w:rPr>
+          <w:b/>
+        </w:rPr>
+        <w:instrText xml:space="preserve"> MERGEFIELD Pago1 \* MERGEFORMAT </w:instrText>
+      </w:r>
+      <w:r>
+        <w:rPr>
+          <w:b/>
+        </w:rPr>
+        <w:fldChar w:fldCharType="separate"/>
+      </w:r>
+      <w:r>
+        <w:rPr>
+          <w:b/>
+          <w:noProof/>
+        </w:rPr>
+        <w:t>«Pago1»</w:t>
+      </w:r>
+      <w:r>
+        <w:rPr>
+          <w:b/>
+        </w:rPr>
+        <w:fldChar w:fldCharType="end"/>
+      </w:r>
+      <w:r>
+        <w:rPr>
+          <w:b/>
+        </w:rPr>
+        <w:t xml:space="preserve"> €</w:t>
+      </w:r>
+    </w:p>
+    <w:p>
+      <w:pPr>
+        <w:jc w:val="both"/>
+        <w:rPr>
+          <w:b/>
+        </w:rPr>
+      </w:pPr>
+      <w:r>
+        <w:rPr>
+          <w:b/>
+        </w:rPr>
+        <w:t>Segundo pago, antes del</w:t>
+      </w:r>
+      <w:r>
+        <w:rPr>
+          <w:b/>
+        </w:rPr>
         <w:t xml:space="preserve"> </w:t>
       </w:r>
       <w:r>
-        <w:t>de</w:t>
+        <w:rPr>
+          <w:b/>
+        </w:rPr>
+        <w:fldChar w:fldCharType="begin"/>
+      </w:r>
+      <w:r>
+        <w:rPr>
+          <w:b/>
+        </w:rPr>
+        <w:instrText xml:space="preserve"> MERGEFIELD Fecha_Pago2 </w:instrText>
+      </w:r>
+      <w:r>
+        <w:rPr>
+          <w:b/>
+        </w:rPr>
+        <w:fldChar w:fldCharType="separate"/>
+      </w:r>
+      <w:r>
+        <w:rPr>
+          <w:b/>
+          <w:noProof/>
+        </w:rPr>
+        <w:t>«Fecha_Pago2»</w:t>
+      </w:r>
+      <w:r>
+        <w:rPr>
+          <w:b/>
+        </w:rPr>
+        <w:fldChar w:fldCharType="end"/>
+      </w:r>
+      <w:r>
+        <w:rPr>
+          <w:b/>
+        </w:rPr>
+        <w:t xml:space="preserve"> de </w:t>
+      </w:r>
+      <w:r>
+        <w:rPr>
+          <w:b/>
+        </w:rPr>
+        <w:fldChar w:fldCharType="begin"/>
+      </w:r>
+      <w:r>
+        <w:rPr>
+          <w:b/>
+        </w:rPr>
+        <w:instrText xml:space="preserve"> MERGEFIELD Anyo \* MERGEFORMAT </w:instrText>
+      </w:r>
+      <w:r>
+        <w:rPr>
+          <w:b/>
+        </w:rPr>
+        <w:fldChar w:fldCharType="separate"/>
+      </w:r>
+      <w:r>
+        <w:rPr>
+          <w:b/>
+          <w:noProof/>
+        </w:rPr>
+        <w:t>«Anyo»</w:t>
+      </w:r>
+      <w:r>
+        <w:rPr>
+          <w:b/>
+          <w:noProof/>
+        </w:rPr>
+        <w:fldChar w:fldCharType="end"/>
+      </w:r>
+      <w:r>
+        <w:rPr>
+          <w:b/>
+        </w:rPr>
+        <w:t xml:space="preserve">: </w:t>
+      </w:r>
+      <w:r>
+        <w:rPr>
+          <w:b/>
+        </w:rPr>
+        <w:fldChar w:fldCharType="begin"/>
+      </w:r>
+      <w:r>
+        <w:rPr>
+          <w:b/>
+        </w:rPr>
+        <w:instrText xml:space="preserve"> MERGEFIELD Pago2 \* MERGEFORMAT </w:instrText>
+      </w:r>
+      <w:r>
+        <w:rPr>
+          <w:b/>
+        </w:rPr>
+        <w:fldChar w:fldCharType="separate"/>
+      </w:r>
+      <w:r>
+        <w:rPr>
+          <w:b/>
+          <w:noProof/>
+        </w:rPr>
+        <w:t>«Pago2»</w:t>
+      </w:r>
+      <w:r>
+        <w:rPr>
+          <w:b/>
+        </w:rPr>
+        <w:fldChar w:fldCharType="end"/>
+      </w:r>
+      <w:r>
+        <w:rPr>
+          <w:b/>
+        </w:rPr>
+        <w:t xml:space="preserve"> €</w:t>
+      </w:r>
+    </w:p>
+    <w:p>
+      <w:pPr>
+        <w:jc w:val="both"/>
+        <w:rPr>
+          <w:b/>
+        </w:rPr>
+      </w:pPr>
+      <w:r>
+        <w:rPr>
+          <w:b/>
+        </w:rPr>
+        <w:t>Fianza antes del</w:t>
       </w:r>
       <w:r>
         <w:rPr>
@@ -198,7 +720,7 @@
         <w:rPr>
           <w:b/>
         </w:rPr>
-        <w:instrText xml:space="preserve"> MERGEFIELD Sup_1 </w:instrText>
+        <w:instrText xml:space="preserve"> MERGEFIELD Fecha_fianza </w:instrText>
       </w:r>
       <w:r>
         <w:rPr>
@@ -211,7 +733,7 @@
           <w:b/>
           <w:noProof/>
         </w:rPr>
-        <w:t>«Sup_1»</w:t>
+        <w:t>«Fecha_fianza»</w:t>
       </w:r>
       <w:r>
         <w:rPr>
@@ -223,7 +745,7 @@
         <w:rPr>
           <w:b/>
         </w:rPr>
-        <w:t xml:space="preserve"> + </w:t>
+        <w:t xml:space="preserve"> de </w:t>
       </w:r>
       <w:r>
         <w:rPr>
@@ -235,7 +757,7 @@
         <w:rPr>
           <w:b/>
         </w:rPr>
-        <w:instrText xml:space="preserve"> MERGEFIELD Sup_2 </w:instrText>
+        <w:instrText xml:space="preserve"> MERGEFIELD Anyo \* MERGEFORMAT </w:instrText>
       </w:r>
       <w:r>
         <w:rPr>
@@ -248,268 +770,14 @@
           <w:b/>
           <w:noProof/>
         </w:rPr>
-        <w:t>«Sup_2»</w:t>
-      </w:r>
-      <w:r>
-        <w:rPr>
-          <w:b/>
+        <w:t>«Anyo»</w:t>
+      </w:r>
+      <w:r>
+        <w:rPr>
+          <w:b/>
+          <w:noProof/>
         </w:rPr>
         <w:fldChar w:fldCharType="end"/>
-      </w:r>
-      <w:r>
-        <w:rPr>
-          <w:b/>
-        </w:rPr>
-        <w:t xml:space="preserve"> </w:t>
-      </w:r>
-      <w:r>
-        <w:t>metros</w:t>
-      </w:r>
-      <w:r>
-        <w:rPr>
-          <w:b/>
-        </w:rPr>
-        <w:t xml:space="preserve"> </w:t>
-      </w:r>
-      <w:r>
-        <w:t xml:space="preserve">    Ordenante:</w:t>
-      </w:r>
-      <w:r>
-        <w:rPr>
-          <w:b/>
-        </w:rPr>
-        <w:t xml:space="preserve"> </w:t>
-      </w:r>
-      <w:r>
-        <w:rPr>
-          <w:b/>
-        </w:rPr>
-        <w:fldChar w:fldCharType="begin"/>
-      </w:r>
-      <w:r>
-        <w:rPr>
-          <w:b/>
-        </w:rPr>
-        <w:instrText xml:space="preserve"> MERGEFIELD Nombre </w:instrText>
-      </w:r>
-      <w:r>
-        <w:rPr>
-          <w:b/>
-        </w:rPr>
-        <w:fldChar w:fldCharType="separate"/>
-      </w:r>
-      <w:r>
-        <w:rPr>
-          <w:b/>
-          <w:noProof/>
-        </w:rPr>
-        <w:t>«Nombre»</w:t>
-      </w:r>
-      <w:r>
-        <w:rPr>
-          <w:b/>
-        </w:rPr>
-        <w:fldChar w:fldCharType="end"/>
-      </w:r>
-    </w:p>
-    <w:p>
-      <w:pPr>
-        <w:jc w:val="both"/>
-      </w:pPr>
-      <w:r>
-        <w:t>Beneficiario: ASOCIACIÓN PROV. IND FERIANTES DE VALLADOLID - CIF.: G-47031521</w:t>
-      </w:r>
-    </w:p>
-    <w:p>
-      <w:pPr>
-        <w:jc w:val="both"/>
-      </w:pPr>
-      <w:r>
-        <w:t>Cuenta Corriente (IBAN):  ES84-0182-4641-1700-0017-0375 BBVA</w:t>
-      </w:r>
-    </w:p>
-    <w:p>
-      <w:pPr>
-        <w:jc w:val="both"/>
-        <w:rPr>
-          <w:b/>
-          <w:sz w:val="40"/>
-          <w:szCs w:val="40"/>
-        </w:rPr>
-      </w:pPr>
-      <w:r>
-        <w:t xml:space="preserve">Total Euros: </w:t>
-      </w:r>
-      <w:r>
-        <w:rPr>
-          <w:b/>
-        </w:rPr>
-        <w:t xml:space="preserve"> </w:t>
-      </w:r>
-      <w:r>
-        <w:rPr>
-          <w:b/>
-        </w:rPr>
-        <w:fldChar w:fldCharType="begin"/>
-      </w:r>
-      <w:r>
-        <w:rPr>
-          <w:b/>
-        </w:rPr>
-        <w:instrText xml:space="preserve"> MERGEFIELD Total \* MERGEFORMAT </w:instrText>
-      </w:r>
-      <w:r>
-        <w:rPr>
-          <w:b/>
-        </w:rPr>
-        <w:fldChar w:fldCharType="separate"/>
-      </w:r>
-      <w:r>
-        <w:rPr>
-          <w:b/>
-          <w:noProof/>
-        </w:rPr>
-        <w:t>«Total»</w:t>
-      </w:r>
-      <w:r>
-        <w:rPr>
-          <w:b/>
-        </w:rPr>
-        <w:fldChar w:fldCharType="end"/>
-      </w:r>
-      <w:r>
-        <w:rPr>
-          <w:b/>
-        </w:rPr>
-        <w:t xml:space="preserve"> </w:t>
-      </w:r>
-      <w:r>
-        <w:rPr>
-          <w:b/>
-        </w:rPr>
-        <w:t>€</w:t>
-      </w:r>
-    </w:p>
-    <w:p>
-      <w:pPr>
-        <w:jc w:val="both"/>
-        <w:rPr>
-          <w:b/>
-        </w:rPr>
-      </w:pPr>
-      <w:r>
-        <w:rPr>
-          <w:b/>
-        </w:rPr>
-        <w:t xml:space="preserve">Primer pago, antes del 15 de Junio del 2015: </w:t>
-      </w:r>
-      <w:r>
-        <w:rPr>
-          <w:b/>
-        </w:rPr>
-        <w:fldChar w:fldCharType="begin"/>
-      </w:r>
-      <w:r>
-        <w:rPr>
-          <w:b/>
-        </w:rPr>
-        <w:instrText xml:space="preserve"> MERGEFIELD Pago1 \* MERGEFORMAT </w:instrText>
-      </w:r>
-      <w:r>
-        <w:rPr>
-          <w:b/>
-        </w:rPr>
-        <w:fldChar w:fldCharType="separate"/>
-      </w:r>
-      <w:r>
-        <w:rPr>
-          <w:b/>
-          <w:noProof/>
-        </w:rPr>
-        <w:t>«Pago1»</w:t>
-      </w:r>
-      <w:r>
-        <w:rPr>
-          <w:b/>
-        </w:rPr>
-        <w:fldChar w:fldCharType="end"/>
-      </w:r>
-      <w:r>
-        <w:rPr>
-          <w:b/>
-        </w:rPr>
-        <w:t xml:space="preserve"> €</w:t>
-      </w:r>
-    </w:p>
-    <w:p>
-      <w:pPr>
-        <w:jc w:val="both"/>
-        <w:rPr>
-          <w:b/>
-        </w:rPr>
-      </w:pPr>
-      <w:r>
-        <w:rPr>
-          <w:b/>
-        </w:rPr>
-        <w:t xml:space="preserve">Segundo pago, antes del 20 de Agosto del 2015: </w:t>
-      </w:r>
-      <w:r>
-        <w:rPr>
-          <w:b/>
-        </w:rPr>
-        <w:fldChar w:fldCharType="begin"/>
-      </w:r>
-      <w:r>
-        <w:rPr>
-          <w:b/>
-        </w:rPr>
-        <w:instrText xml:space="preserve"> MERGEFIELD Pago2 \* MERGEFORMAT </w:instrText>
-      </w:r>
-      <w:r>
-        <w:rPr>
-          <w:b/>
-        </w:rPr>
-        <w:fldChar w:fldCharType="separate"/>
-      </w:r>
-      <w:r>
-        <w:rPr>
-          <w:b/>
-          <w:noProof/>
-        </w:rPr>
-        <w:t>«Pago2»</w:t>
-      </w:r>
-      <w:r>
-        <w:rPr>
-          <w:b/>
-        </w:rPr>
-        <w:fldChar w:fldCharType="end"/>
-      </w:r>
-      <w:r>
-        <w:rPr>
-          <w:b/>
-        </w:rPr>
-        <w:t xml:space="preserve"> </w:t>
-      </w:r>
-      <w:r>
-        <w:rPr>
-          <w:b/>
-        </w:rPr>
-        <w:t>€</w:t>
-      </w:r>
-    </w:p>
-    <w:p>
-      <w:pPr>
-        <w:jc w:val="both"/>
-        <w:rPr>
-          <w:b/>
-        </w:rPr>
-      </w:pPr>
-      <w:r>
-        <w:rPr>
-          <w:b/>
-        </w:rPr>
-        <w:t>Fianza antes del 15 de Junio de 2015</w:t>
       </w:r>
       <w:r>
         <w:rPr>
@@ -665,7 +933,7 @@
       <w:r>
         <w:t>Debe también enviarse la documentación compulsada a la gestoría que se indica en la página web: (</w:t>
       </w:r>
-      <w:hyperlink r:id="rId5" w:history="1">
+      <w:hyperlink r:id="rId6" w:history="1">
         <w:r>
           <w:rPr>
             <w:rStyle w:val="Hipervnculo"/>
@@ -674,16 +942,62 @@
         </w:r>
       </w:hyperlink>
       <w:r>
-        <w:t xml:space="preserve">) de la asociación para entregar al Ayuntamiento de Valladolid,  documentación antes del 15 de Julio de </w:t>
-      </w:r>
-      <w:fldSimple w:instr=" MERGEFIELD Anyo \* MERGEFORMAT ">
-        <w:r>
-          <w:rPr>
-            <w:noProof/>
-          </w:rPr>
-          <w:t>«Anyo»</w:t>
-        </w:r>
-      </w:fldSimple>
+        <w:t>) de la asociación para entregar</w:t>
+      </w:r>
+      <w:r>
+        <w:t xml:space="preserve"> al Ayuntamiento de Valladolid,</w:t>
+      </w:r>
+      <w:r>
+        <w:t xml:space="preserve"> documentación antes del</w:t>
+      </w:r>
+      <w:r>
+        <w:t xml:space="preserve"> </w:t>
+      </w:r>
+      <w:r>
+        <w:fldChar w:fldCharType="begin"/>
+      </w:r>
+      <w:r>
+        <w:instrText xml:space="preserve"> MERGEFIELD Fecha_doc </w:instrText>
+      </w:r>
+      <w:r>
+        <w:fldChar w:fldCharType="separate"/>
+      </w:r>
+      <w:r>
+        <w:rPr>
+          <w:noProof/>
+        </w:rPr>
+        <w:t>«Fecha_doc»</w:t>
+      </w:r>
+      <w:r>
+        <w:rPr>
+          <w:noProof/>
+        </w:rPr>
+        <w:fldChar w:fldCharType="end"/>
+      </w:r>
+      <w:r>
+        <w:t xml:space="preserve"> de </w:t>
+      </w:r>
+      <w:r>
+        <w:fldChar w:fldCharType="begin"/>
+      </w:r>
+      <w:r>
+        <w:instrText xml:space="preserve"> MERGEFIELD Anyo \* MERGEFORMAT </w:instrText>
+      </w:r>
+      <w:r>
+        <w:fldChar w:fldCharType="separate"/>
+      </w:r>
+      <w:r>
+        <w:rPr>
+          <w:noProof/>
+        </w:rPr>
+        <w:t>«Anyo»</w:t>
+      </w:r>
+      <w:r>
+        <w:rPr>
+          <w:noProof/>
+        </w:rPr>
+        <w:fldChar w:fldCharType="end"/>
+      </w:r>
       <w:r>
         <w:t xml:space="preserve">, la siguiente </w:t>
       </w:r>
@@ -1896,4 +2210,16 @@
     </a:ext>
   </a:extLst>
 </a:theme>
+</file>
+
+<file path=customXml/item1.xml><?xml version="1.0" encoding="utf-8"?>
+<b:Sources xmlns:b="http://schemas.openxmlformats.org/officeDocument/2006/bibliography" xmlns="http://schemas.openxmlformats.org/officeDocument/2006/bibliography" SelectedStyle="/APASixthEditionOfficeOnline.xsl" StyleName="APA"/>
+</file>
+
+<file path=customXml/itemProps1.xml><?xml version="1.0" encoding="utf-8"?>
+<ds:datastoreItem xmlns:ds="http://schemas.openxmlformats.org/officeDocument/2006/customXml" ds:itemID="{E718CACB-480F-EA4B-9443-E5F15E576499}">
+  <ds:schemaRefs>
+    <ds:schemaRef ds:uri="http://schemas.openxmlformats.org/officeDocument/2006/bibliography"/>
+  </ds:schemaRefs>
+</ds:datastoreItem>
 </file>
</xml_diff>

<commit_message>
v1.2.1. [x] Cambios en el formato de los Informes (negrita, etc.) [x] Todos los informes se generan en un único documento Word [x] Añadido el año en la cabecera de los listados
</commit_message>
<xml_diff>
--- a/src/main/webapp/INFORMATIVO.docx
+++ b/src/main/webapp/INFORMATIVO.docx
@@ -97,27 +97,14 @@
       <w:r>
         <w:t xml:space="preserve">Este año el pago del sitio para las ferias Virgen de San Lorenzo </w:t>
       </w:r>
-      <w:r>
-        <w:fldChar w:fldCharType="begin"/>
-      </w:r>
-      <w:r>
-        <w:instrText xml:space="preserve"> MERGEFIELD Anyo \* MERGEFORMAT </w:instrText>
-      </w:r>
-      <w:r>
-        <w:fldChar w:fldCharType="separate"/>
-      </w:r>
-      <w:r>
-        <w:rPr>
-          <w:noProof/>
-        </w:rPr>
-        <w:t>«Anyo»</w:t>
-      </w:r>
-      <w:r>
-        <w:rPr>
-          <w:noProof/>
-        </w:rPr>
-        <w:fldChar w:fldCharType="end"/>
-      </w:r>
+      <w:fldSimple w:instr=" MERGEFIELD Anyo \* MERGEFORMAT ">
+        <w:r>
+          <w:rPr>
+            <w:noProof/>
+          </w:rPr>
+          <w:t>«Anyo»</w:t>
+        </w:r>
+      </w:fldSimple>
       <w:r>
         <w:t xml:space="preserve"> de Valladolid, se hará mediante </w:t>
       </w:r>
@@ -367,13 +354,10 @@
         </w:rPr>
       </w:pPr>
       <w:r>
-        <w:t xml:space="preserve">Total Euros: </w:t>
-      </w:r>
-      <w:r>
-        <w:rPr>
-          <w:b/>
-        </w:rPr>
-        <w:t xml:space="preserve"> </w:t>
+        <w:rPr>
+          <w:b/>
+        </w:rPr>
+        <w:t xml:space="preserve">Total Euros:  </w:t>
       </w:r>
       <w:r>
         <w:rPr>
@@ -410,35 +394,21 @@
         <w:rPr>
           <w:b/>
         </w:rPr>
-        <w:t xml:space="preserve"> </w:t>
-      </w:r>
-      <w:r>
-        <w:rPr>
-          <w:b/>
-        </w:rPr>
-        <w:t>€</w:t>
-      </w:r>
-    </w:p>
-    <w:p>
-      <w:pPr>
-        <w:jc w:val="both"/>
-        <w:rPr>
-          <w:b/>
-        </w:rPr>
-      </w:pPr>
-      <w:r>
-        <w:rPr>
-          <w:b/>
-        </w:rPr>
-        <w:t>Primer pag</w:t>
-      </w:r>
-      <w:bookmarkStart w:id="0" w:name="_GoBack"/>
-      <w:bookmarkEnd w:id="0"/>
-      <w:r>
-        <w:rPr>
-          <w:b/>
-        </w:rPr>
-        <w:t>o, antes del</w:t>
+        <w:t xml:space="preserve"> €</w:t>
+      </w:r>
+    </w:p>
+    <w:p>
+      <w:pPr>
+        <w:jc w:val="both"/>
+        <w:rPr>
+          <w:b/>
+        </w:rPr>
+      </w:pPr>
+      <w:r>
+        <w:rPr>
+          <w:b/>
+        </w:rPr>
+        <w:t>Primer pago, antes del</w:t>
       </w:r>
       <w:r>
         <w:rPr>
@@ -954,52 +924,82 @@
         <w:t xml:space="preserve"> </w:t>
       </w:r>
       <w:r>
+        <w:rPr>
+          <w:b/>
+        </w:rPr>
         <w:fldChar w:fldCharType="begin"/>
       </w:r>
       <w:r>
+        <w:rPr>
+          <w:b/>
+        </w:rPr>
         <w:instrText xml:space="preserve"> MERGEFIELD Fecha_doc </w:instrText>
       </w:r>
       <w:r>
+        <w:rPr>
+          <w:b/>
+        </w:rPr>
         <w:fldChar w:fldCharType="separate"/>
       </w:r>
       <w:r>
         <w:rPr>
+          <w:b/>
           <w:noProof/>
         </w:rPr>
         <w:t>«Fecha_doc»</w:t>
       </w:r>
       <w:r>
         <w:rPr>
+          <w:b/>
           <w:noProof/>
         </w:rPr>
         <w:fldChar w:fldCharType="end"/>
       </w:r>
       <w:r>
+        <w:rPr>
+          <w:b/>
+        </w:rPr>
         <w:t xml:space="preserve"> de </w:t>
       </w:r>
       <w:r>
+        <w:rPr>
+          <w:b/>
+        </w:rPr>
         <w:fldChar w:fldCharType="begin"/>
       </w:r>
       <w:r>
+        <w:rPr>
+          <w:b/>
+        </w:rPr>
         <w:instrText xml:space="preserve"> MERGEFIELD Anyo \* MERGEFORMAT </w:instrText>
       </w:r>
       <w:r>
+        <w:rPr>
+          <w:b/>
+        </w:rPr>
         <w:fldChar w:fldCharType="separate"/>
       </w:r>
       <w:r>
         <w:rPr>
+          <w:b/>
           <w:noProof/>
         </w:rPr>
         <w:t>«Anyo»</w:t>
       </w:r>
       <w:r>
         <w:rPr>
+          <w:b/>
           <w:noProof/>
         </w:rPr>
         <w:fldChar w:fldCharType="end"/>
       </w:r>
       <w:r>
-        <w:t xml:space="preserve">, la siguiente </w:t>
+        <w:t>, l</w:t>
+      </w:r>
+      <w:bookmarkStart w:id="0" w:name="_GoBack"/>
+      <w:bookmarkEnd w:id="0"/>
+      <w:r>
+        <w:t xml:space="preserve">a siguiente </w:t>
       </w:r>
       <w:r>
         <w:rPr>
@@ -1014,9 +1014,8 @@
         <w:pStyle w:val="Prrafodelista"/>
         <w:numPr>
           <w:ilvl w:val="0"/>
-          <w:numId w:val="1"/>
+          <w:numId w:val="3"/>
         </w:numPr>
-        <w:ind w:left="1276"/>
         <w:jc w:val="both"/>
         <w:rPr>
           <w:b/>
@@ -1034,9 +1033,8 @@
         <w:pStyle w:val="Prrafodelista"/>
         <w:numPr>
           <w:ilvl w:val="0"/>
-          <w:numId w:val="1"/>
+          <w:numId w:val="3"/>
         </w:numPr>
-        <w:ind w:left="1276"/>
         <w:jc w:val="both"/>
         <w:rPr>
           <w:b/>
@@ -1072,9 +1070,8 @@
         <w:pStyle w:val="Prrafodelista"/>
         <w:numPr>
           <w:ilvl w:val="0"/>
-          <w:numId w:val="1"/>
+          <w:numId w:val="3"/>
         </w:numPr>
-        <w:ind w:left="1276"/>
         <w:jc w:val="both"/>
         <w:rPr>
           <w:b/>
@@ -1135,9 +1132,8 @@
         <w:pStyle w:val="Prrafodelista"/>
         <w:numPr>
           <w:ilvl w:val="0"/>
-          <w:numId w:val="1"/>
+          <w:numId w:val="3"/>
         </w:numPr>
-        <w:ind w:left="1276"/>
         <w:jc w:val="both"/>
         <w:rPr>
           <w:b/>
@@ -1155,9 +1151,8 @@
         <w:pStyle w:val="Prrafodelista"/>
         <w:numPr>
           <w:ilvl w:val="0"/>
-          <w:numId w:val="1"/>
+          <w:numId w:val="3"/>
         </w:numPr>
-        <w:ind w:left="1276"/>
         <w:jc w:val="both"/>
         <w:rPr>
           <w:b/>
@@ -1181,9 +1176,8 @@
         <w:pStyle w:val="Prrafodelista"/>
         <w:numPr>
           <w:ilvl w:val="0"/>
-          <w:numId w:val="1"/>
+          <w:numId w:val="3"/>
         </w:numPr>
-        <w:ind w:left="1276"/>
         <w:jc w:val="both"/>
         <w:rPr>
           <w:b/>
@@ -1201,9 +1195,8 @@
         <w:pStyle w:val="Prrafodelista"/>
         <w:numPr>
           <w:ilvl w:val="0"/>
-          <w:numId w:val="1"/>
+          <w:numId w:val="3"/>
         </w:numPr>
-        <w:ind w:left="1276"/>
         <w:jc w:val="both"/>
         <w:rPr>
           <w:b/>
@@ -1227,9 +1220,8 @@
         <w:pStyle w:val="Prrafodelista"/>
         <w:numPr>
           <w:ilvl w:val="0"/>
-          <w:numId w:val="1"/>
+          <w:numId w:val="3"/>
         </w:numPr>
-        <w:ind w:left="1276"/>
         <w:jc w:val="both"/>
         <w:rPr>
           <w:b/>
@@ -1247,9 +1239,8 @@
         <w:pStyle w:val="Prrafodelista"/>
         <w:numPr>
           <w:ilvl w:val="0"/>
-          <w:numId w:val="1"/>
+          <w:numId w:val="3"/>
         </w:numPr>
-        <w:ind w:left="1276"/>
         <w:jc w:val="both"/>
         <w:rPr>
           <w:b/>
@@ -1267,9 +1258,8 @@
         <w:pStyle w:val="Prrafodelista"/>
         <w:numPr>
           <w:ilvl w:val="0"/>
-          <w:numId w:val="1"/>
+          <w:numId w:val="3"/>
         </w:numPr>
-        <w:ind w:left="1276"/>
         <w:jc w:val="both"/>
         <w:rPr>
           <w:b/>
@@ -1287,9 +1277,8 @@
         <w:pStyle w:val="Prrafodelista"/>
         <w:numPr>
           <w:ilvl w:val="0"/>
-          <w:numId w:val="1"/>
+          <w:numId w:val="3"/>
         </w:numPr>
-        <w:ind w:left="1276"/>
         <w:jc w:val="both"/>
         <w:rPr>
           <w:b/>
@@ -1307,9 +1296,8 @@
         <w:pStyle w:val="Prrafodelista"/>
         <w:numPr>
           <w:ilvl w:val="0"/>
-          <w:numId w:val="1"/>
+          <w:numId w:val="3"/>
         </w:numPr>
-        <w:ind w:left="1276"/>
         <w:jc w:val="both"/>
         <w:rPr>
           <w:b/>
@@ -1333,9 +1321,8 @@
         <w:pStyle w:val="Prrafodelista"/>
         <w:numPr>
           <w:ilvl w:val="0"/>
-          <w:numId w:val="1"/>
+          <w:numId w:val="3"/>
         </w:numPr>
-        <w:ind w:left="1276"/>
         <w:jc w:val="both"/>
         <w:rPr>
           <w:b/>
@@ -1484,8 +1471,192 @@
       </w:pPr>
     </w:lvl>
   </w:abstractNum>
+  <w:abstractNum w:abstractNumId="1">
+    <w:nsid w:val="2FB14D09"/>
+    <w:multiLevelType w:val="hybridMultilevel"/>
+    <w:tmpl w:val="539633DC"/>
+    <w:lvl w:ilvl="0" w:tplc="040A000D">
+      <w:start w:val="1"/>
+      <w:numFmt w:val="bullet"/>
+      <w:lvlText w:val=""/>
+      <w:lvlJc w:val="left"/>
+      <w:pPr>
+        <w:ind w:left="720" w:hanging="360"/>
+      </w:pPr>
+      <w:rPr>
+        <w:rFonts w:ascii="Wingdings" w:hAnsi="Wingdings" w:hint="default"/>
+      </w:rPr>
+    </w:lvl>
+    <w:lvl w:ilvl="1" w:tplc="0C0A0019" w:tentative="1">
+      <w:start w:val="1"/>
+      <w:numFmt w:val="lowerLetter"/>
+      <w:lvlText w:val="%2."/>
+      <w:lvlJc w:val="left"/>
+      <w:pPr>
+        <w:ind w:left="1440" w:hanging="360"/>
+      </w:pPr>
+    </w:lvl>
+    <w:lvl w:ilvl="2" w:tplc="0C0A001B" w:tentative="1">
+      <w:start w:val="1"/>
+      <w:numFmt w:val="lowerRoman"/>
+      <w:lvlText w:val="%3."/>
+      <w:lvlJc w:val="right"/>
+      <w:pPr>
+        <w:ind w:left="2160" w:hanging="180"/>
+      </w:pPr>
+    </w:lvl>
+    <w:lvl w:ilvl="3" w:tplc="0C0A000F" w:tentative="1">
+      <w:start w:val="1"/>
+      <w:numFmt w:val="decimal"/>
+      <w:lvlText w:val="%4."/>
+      <w:lvlJc w:val="left"/>
+      <w:pPr>
+        <w:ind w:left="2880" w:hanging="360"/>
+      </w:pPr>
+    </w:lvl>
+    <w:lvl w:ilvl="4" w:tplc="0C0A0019" w:tentative="1">
+      <w:start w:val="1"/>
+      <w:numFmt w:val="lowerLetter"/>
+      <w:lvlText w:val="%5."/>
+      <w:lvlJc w:val="left"/>
+      <w:pPr>
+        <w:ind w:left="3600" w:hanging="360"/>
+      </w:pPr>
+    </w:lvl>
+    <w:lvl w:ilvl="5" w:tplc="0C0A001B" w:tentative="1">
+      <w:start w:val="1"/>
+      <w:numFmt w:val="lowerRoman"/>
+      <w:lvlText w:val="%6."/>
+      <w:lvlJc w:val="right"/>
+      <w:pPr>
+        <w:ind w:left="4320" w:hanging="180"/>
+      </w:pPr>
+    </w:lvl>
+    <w:lvl w:ilvl="6" w:tplc="0C0A000F" w:tentative="1">
+      <w:start w:val="1"/>
+      <w:numFmt w:val="decimal"/>
+      <w:lvlText w:val="%7."/>
+      <w:lvlJc w:val="left"/>
+      <w:pPr>
+        <w:ind w:left="5040" w:hanging="360"/>
+      </w:pPr>
+    </w:lvl>
+    <w:lvl w:ilvl="7" w:tplc="0C0A0019" w:tentative="1">
+      <w:start w:val="1"/>
+      <w:numFmt w:val="lowerLetter"/>
+      <w:lvlText w:val="%8."/>
+      <w:lvlJc w:val="left"/>
+      <w:pPr>
+        <w:ind w:left="5760" w:hanging="360"/>
+      </w:pPr>
+    </w:lvl>
+    <w:lvl w:ilvl="8" w:tplc="0C0A001B" w:tentative="1">
+      <w:start w:val="1"/>
+      <w:numFmt w:val="lowerRoman"/>
+      <w:lvlText w:val="%9."/>
+      <w:lvlJc w:val="right"/>
+      <w:pPr>
+        <w:ind w:left="6480" w:hanging="180"/>
+      </w:pPr>
+    </w:lvl>
+  </w:abstractNum>
+  <w:abstractNum w:abstractNumId="2">
+    <w:nsid w:val="602409A1"/>
+    <w:multiLevelType w:val="hybridMultilevel"/>
+    <w:tmpl w:val="4D5EA8C6"/>
+    <w:lvl w:ilvl="0" w:tplc="040A0001">
+      <w:start w:val="1"/>
+      <w:numFmt w:val="bullet"/>
+      <w:lvlText w:val=""/>
+      <w:lvlJc w:val="left"/>
+      <w:pPr>
+        <w:ind w:left="720" w:hanging="360"/>
+      </w:pPr>
+      <w:rPr>
+        <w:rFonts w:ascii="Symbol" w:hAnsi="Symbol" w:hint="default"/>
+      </w:rPr>
+    </w:lvl>
+    <w:lvl w:ilvl="1" w:tplc="0C0A0019" w:tentative="1">
+      <w:start w:val="1"/>
+      <w:numFmt w:val="lowerLetter"/>
+      <w:lvlText w:val="%2."/>
+      <w:lvlJc w:val="left"/>
+      <w:pPr>
+        <w:ind w:left="1440" w:hanging="360"/>
+      </w:pPr>
+    </w:lvl>
+    <w:lvl w:ilvl="2" w:tplc="0C0A001B" w:tentative="1">
+      <w:start w:val="1"/>
+      <w:numFmt w:val="lowerRoman"/>
+      <w:lvlText w:val="%3."/>
+      <w:lvlJc w:val="right"/>
+      <w:pPr>
+        <w:ind w:left="2160" w:hanging="180"/>
+      </w:pPr>
+    </w:lvl>
+    <w:lvl w:ilvl="3" w:tplc="0C0A000F" w:tentative="1">
+      <w:start w:val="1"/>
+      <w:numFmt w:val="decimal"/>
+      <w:lvlText w:val="%4."/>
+      <w:lvlJc w:val="left"/>
+      <w:pPr>
+        <w:ind w:left="2880" w:hanging="360"/>
+      </w:pPr>
+    </w:lvl>
+    <w:lvl w:ilvl="4" w:tplc="0C0A0019" w:tentative="1">
+      <w:start w:val="1"/>
+      <w:numFmt w:val="lowerLetter"/>
+      <w:lvlText w:val="%5."/>
+      <w:lvlJc w:val="left"/>
+      <w:pPr>
+        <w:ind w:left="3600" w:hanging="360"/>
+      </w:pPr>
+    </w:lvl>
+    <w:lvl w:ilvl="5" w:tplc="0C0A001B" w:tentative="1">
+      <w:start w:val="1"/>
+      <w:numFmt w:val="lowerRoman"/>
+      <w:lvlText w:val="%6."/>
+      <w:lvlJc w:val="right"/>
+      <w:pPr>
+        <w:ind w:left="4320" w:hanging="180"/>
+      </w:pPr>
+    </w:lvl>
+    <w:lvl w:ilvl="6" w:tplc="0C0A000F" w:tentative="1">
+      <w:start w:val="1"/>
+      <w:numFmt w:val="decimal"/>
+      <w:lvlText w:val="%7."/>
+      <w:lvlJc w:val="left"/>
+      <w:pPr>
+        <w:ind w:left="5040" w:hanging="360"/>
+      </w:pPr>
+    </w:lvl>
+    <w:lvl w:ilvl="7" w:tplc="0C0A0019" w:tentative="1">
+      <w:start w:val="1"/>
+      <w:numFmt w:val="lowerLetter"/>
+      <w:lvlText w:val="%8."/>
+      <w:lvlJc w:val="left"/>
+      <w:pPr>
+        <w:ind w:left="5760" w:hanging="360"/>
+      </w:pPr>
+    </w:lvl>
+    <w:lvl w:ilvl="8" w:tplc="0C0A001B" w:tentative="1">
+      <w:start w:val="1"/>
+      <w:numFmt w:val="lowerRoman"/>
+      <w:lvlText w:val="%9."/>
+      <w:lvlJc w:val="right"/>
+      <w:pPr>
+        <w:ind w:left="6480" w:hanging="180"/>
+      </w:pPr>
+    </w:lvl>
+  </w:abstractNum>
   <w:num w:numId="1">
     <w:abstractNumId w:val="0"/>
+  </w:num>
+  <w:num w:numId="2">
+    <w:abstractNumId w:val="2"/>
+  </w:num>
+  <w:num w:numId="3">
+    <w:abstractNumId w:val="1"/>
   </w:num>
 </w:numbering>
 </file>
@@ -1503,7 +1674,7 @@
     </w:rPrDefault>
     <w:pPrDefault/>
   </w:docDefaults>
-  <w:latentStyles w:defLockedState="0" w:defUIPriority="99" w:defSemiHidden="0" w:defUnhideWhenUsed="0" w:defQFormat="0" w:count="380">
+  <w:latentStyles w:defLockedState="0" w:defUIPriority="99" w:defSemiHidden="0" w:defUnhideWhenUsed="0" w:defQFormat="0" w:count="382">
     <w:lsdException w:name="Normal" w:uiPriority="0" w:qFormat="1"/>
     <w:lsdException w:name="heading 1" w:uiPriority="9" w:qFormat="1"/>
     <w:lsdException w:name="heading 2" w:semiHidden="1" w:uiPriority="9" w:unhideWhenUsed="1" w:qFormat="1"/>
@@ -1609,7 +1780,6 @@
     <w:lsdException w:name="HTML Sample" w:semiHidden="1" w:unhideWhenUsed="1"/>
     <w:lsdException w:name="HTML Typewriter" w:semiHidden="1" w:unhideWhenUsed="1"/>
     <w:lsdException w:name="HTML Variable" w:semiHidden="1" w:unhideWhenUsed="1"/>
-    <w:lsdException w:name="Normal Table" w:semiHidden="1" w:unhideWhenUsed="1"/>
     <w:lsdException w:name="annotation subject" w:semiHidden="1" w:unhideWhenUsed="1"/>
     <w:lsdException w:name="No List" w:semiHidden="1" w:unhideWhenUsed="1"/>
     <w:lsdException w:name="Outline List 1" w:semiHidden="1" w:unhideWhenUsed="1"/>
@@ -1655,11 +1825,9 @@
     <w:lsdException w:name="Table Subtle 1" w:semiHidden="1" w:unhideWhenUsed="1"/>
     <w:lsdException w:name="Table Subtle 2" w:semiHidden="1" w:unhideWhenUsed="1"/>
     <w:lsdException w:name="Table Web 1" w:semiHidden="1" w:unhideWhenUsed="1"/>
-    <w:lsdException w:name="Table Web 2" w:semiHidden="1" w:unhideWhenUsed="1"/>
     <w:lsdException w:name="Table Web 3" w:semiHidden="1" w:unhideWhenUsed="1"/>
     <w:lsdException w:name="Balloon Text" w:semiHidden="1" w:unhideWhenUsed="1"/>
     <w:lsdException w:name="Table Grid" w:uiPriority="39"/>
-    <w:lsdException w:name="Table Theme" w:semiHidden="1" w:unhideWhenUsed="1"/>
     <w:lsdException w:name="Note Level 1" w:semiHidden="1" w:unhideWhenUsed="1"/>
     <w:lsdException w:name="Note Level 2" w:semiHidden="1" w:unhideWhenUsed="1"/>
     <w:lsdException w:name="Note Level 3" w:semiHidden="1" w:unhideWhenUsed="1"/>
@@ -1884,6 +2052,8 @@
     <w:lsdException w:name="List Table 5 Dark Accent 6" w:uiPriority="50"/>
     <w:lsdException w:name="List Table 6 Colorful Accent 6" w:uiPriority="51"/>
     <w:lsdException w:name="List Table 7 Colorful Accent 6" w:uiPriority="52"/>
+    <w:lsdException w:name="Mention" w:semiHidden="1" w:unhideWhenUsed="1"/>
+    <w:lsdException w:name="Smart Hyperlink" w:semiHidden="1" w:unhideWhenUsed="1"/>
   </w:latentStyles>
   <w:style w:type="paragraph" w:default="1" w:styleId="Normal">
     <w:name w:val="Normal"/>
@@ -2217,7 +2387,7 @@
 </file>
 
 <file path=customXml/itemProps1.xml><?xml version="1.0" encoding="utf-8"?>
-<ds:datastoreItem xmlns:ds="http://schemas.openxmlformats.org/officeDocument/2006/customXml" ds:itemID="{E718CACB-480F-EA4B-9443-E5F15E576499}">
+<ds:datastoreItem xmlns:ds="http://schemas.openxmlformats.org/officeDocument/2006/customXml" ds:itemID="{8114B15A-6B17-1B40-9ED0-514F549755A3}">
   <ds:schemaRefs>
     <ds:schemaRef ds:uri="http://schemas.openxmlformats.org/officeDocument/2006/bibliography"/>
   </ds:schemaRefs>

</xml_diff>

<commit_message>
v1.3.0 [x] Cambiar url apifva.com -> apifva.es
</commit_message>
<xml_diff>
--- a/src/main/webapp/INFORMATIVO.docx
+++ b/src/main/webapp/INFORMATIVO.docx
@@ -97,14 +97,27 @@
       <w:r>
         <w:t xml:space="preserve">Este año el pago del sitio para las ferias Virgen de San Lorenzo </w:t>
       </w:r>
-      <w:fldSimple w:instr=" MERGEFIELD Anyo \* MERGEFORMAT ">
-        <w:r>
-          <w:rPr>
-            <w:noProof/>
-          </w:rPr>
-          <w:t>«Anyo»</w:t>
-        </w:r>
-      </w:fldSimple>
+      <w:r>
+        <w:fldChar w:fldCharType="begin"/>
+      </w:r>
+      <w:r>
+        <w:instrText xml:space="preserve"> MERGEFIELD Anyo \* MERGEFORMAT </w:instrText>
+      </w:r>
+      <w:r>
+        <w:fldChar w:fldCharType="separate"/>
+      </w:r>
+      <w:r>
+        <w:rPr>
+          <w:noProof/>
+        </w:rPr>
+        <w:t>«Anyo»</w:t>
+      </w:r>
+      <w:r>
+        <w:rPr>
+          <w:noProof/>
+        </w:rPr>
+        <w:fldChar w:fldCharType="end"/>
+      </w:r>
       <w:r>
         <w:t xml:space="preserve"> de Valladolid, se hará mediante </w:t>
       </w:r>
@@ -895,10 +908,6 @@
       <w:pPr>
         <w:ind w:firstLine="426"/>
         <w:jc w:val="both"/>
-        <w:rPr>
-          <w:b/>
-          <w:u w:val="single"/>
-        </w:rPr>
       </w:pPr>
       <w:r>
         <w:t>Debe también enviarse la documentación compulsada a la gestoría que se indica en la página web: (</w:t>
@@ -908,98 +917,95 @@
           <w:rPr>
             <w:rStyle w:val="Hipervnculo"/>
           </w:rPr>
-          <w:t>www.apifva.com</w:t>
+          <w:t>www.apifva.es</w:t>
         </w:r>
       </w:hyperlink>
-      <w:r>
-        <w:t>) de la asociación para entregar</w:t>
-      </w:r>
-      <w:r>
-        <w:t xml:space="preserve"> al Ayuntamiento de Valladolid,</w:t>
-      </w:r>
-      <w:r>
-        <w:t xml:space="preserve"> documentación antes del</w:t>
-      </w:r>
-      <w:r>
-        <w:t xml:space="preserve"> </w:t>
-      </w:r>
-      <w:r>
-        <w:rPr>
-          <w:b/>
-        </w:rPr>
-        <w:fldChar w:fldCharType="begin"/>
-      </w:r>
-      <w:r>
-        <w:rPr>
-          <w:b/>
-        </w:rPr>
-        <w:instrText xml:space="preserve"> MERGEFIELD Fecha_doc </w:instrText>
-      </w:r>
-      <w:r>
-        <w:rPr>
-          <w:b/>
-        </w:rPr>
-        <w:fldChar w:fldCharType="separate"/>
-      </w:r>
-      <w:r>
-        <w:rPr>
-          <w:b/>
-          <w:noProof/>
-        </w:rPr>
-        <w:t>«Fecha_doc»</w:t>
-      </w:r>
-      <w:r>
-        <w:rPr>
-          <w:b/>
-          <w:noProof/>
-        </w:rPr>
-        <w:fldChar w:fldCharType="end"/>
-      </w:r>
-      <w:r>
-        <w:rPr>
-          <w:b/>
-        </w:rPr>
-        <w:t xml:space="preserve"> de </w:t>
-      </w:r>
-      <w:r>
-        <w:rPr>
-          <w:b/>
-        </w:rPr>
-        <w:fldChar w:fldCharType="begin"/>
-      </w:r>
-      <w:r>
-        <w:rPr>
-          <w:b/>
-        </w:rPr>
-        <w:instrText xml:space="preserve"> MERGEFIELD Anyo \* MERGEFORMAT </w:instrText>
-      </w:r>
-      <w:r>
-        <w:rPr>
-          <w:b/>
-        </w:rPr>
-        <w:fldChar w:fldCharType="separate"/>
-      </w:r>
-      <w:r>
-        <w:rPr>
-          <w:b/>
-          <w:noProof/>
-        </w:rPr>
-        <w:t>«Anyo»</w:t>
-      </w:r>
-      <w:r>
-        <w:rPr>
-          <w:b/>
-          <w:noProof/>
-        </w:rPr>
-        <w:fldChar w:fldCharType="end"/>
-      </w:r>
-      <w:r>
-        <w:t>, l</w:t>
-      </w:r>
       <w:bookmarkStart w:id="0" w:name="_GoBack"/>
       <w:bookmarkEnd w:id="0"/>
       <w:r>
-        <w:t xml:space="preserve">a siguiente </w:t>
+        <w:t>) de la asociación para entregar</w:t>
+      </w:r>
+      <w:r>
+        <w:t xml:space="preserve"> al Ayuntamiento de Valladolid,</w:t>
+      </w:r>
+      <w:r>
+        <w:t xml:space="preserve"> documentación antes del</w:t>
+      </w:r>
+      <w:r>
+        <w:t xml:space="preserve"> </w:t>
+      </w:r>
+      <w:r>
+        <w:rPr>
+          <w:b/>
+        </w:rPr>
+        <w:fldChar w:fldCharType="begin"/>
+      </w:r>
+      <w:r>
+        <w:rPr>
+          <w:b/>
+        </w:rPr>
+        <w:instrText xml:space="preserve"> MERGEFIELD Fecha_doc </w:instrText>
+      </w:r>
+      <w:r>
+        <w:rPr>
+          <w:b/>
+        </w:rPr>
+        <w:fldChar w:fldCharType="separate"/>
+      </w:r>
+      <w:r>
+        <w:rPr>
+          <w:b/>
+          <w:noProof/>
+        </w:rPr>
+        <w:t>«Fecha_doc»</w:t>
+      </w:r>
+      <w:r>
+        <w:rPr>
+          <w:b/>
+          <w:noProof/>
+        </w:rPr>
+        <w:fldChar w:fldCharType="end"/>
+      </w:r>
+      <w:r>
+        <w:rPr>
+          <w:b/>
+        </w:rPr>
+        <w:t xml:space="preserve"> de </w:t>
+      </w:r>
+      <w:r>
+        <w:rPr>
+          <w:b/>
+        </w:rPr>
+        <w:fldChar w:fldCharType="begin"/>
+      </w:r>
+      <w:r>
+        <w:rPr>
+          <w:b/>
+        </w:rPr>
+        <w:instrText xml:space="preserve"> MERGEFIELD Anyo \* MERGEFORMAT </w:instrText>
+      </w:r>
+      <w:r>
+        <w:rPr>
+          <w:b/>
+        </w:rPr>
+        <w:fldChar w:fldCharType="separate"/>
+      </w:r>
+      <w:r>
+        <w:rPr>
+          <w:b/>
+          <w:noProof/>
+        </w:rPr>
+        <w:t>«Anyo»</w:t>
+      </w:r>
+      <w:r>
+        <w:rPr>
+          <w:b/>
+          <w:noProof/>
+        </w:rPr>
+        <w:fldChar w:fldCharType="end"/>
+      </w:r>
+      <w:r>
+        <w:t xml:space="preserve">, la siguiente </w:t>
       </w:r>
       <w:r>
         <w:rPr>
@@ -1780,6 +1786,7 @@
     <w:lsdException w:name="HTML Sample" w:semiHidden="1" w:unhideWhenUsed="1"/>
     <w:lsdException w:name="HTML Typewriter" w:semiHidden="1" w:unhideWhenUsed="1"/>
     <w:lsdException w:name="HTML Variable" w:semiHidden="1" w:unhideWhenUsed="1"/>
+    <w:lsdException w:name="Normal Table" w:semiHidden="1" w:unhideWhenUsed="1"/>
     <w:lsdException w:name="annotation subject" w:semiHidden="1" w:unhideWhenUsed="1"/>
     <w:lsdException w:name="No List" w:semiHidden="1" w:unhideWhenUsed="1"/>
     <w:lsdException w:name="Outline List 1" w:semiHidden="1" w:unhideWhenUsed="1"/>
@@ -1825,9 +1832,11 @@
     <w:lsdException w:name="Table Subtle 1" w:semiHidden="1" w:unhideWhenUsed="1"/>
     <w:lsdException w:name="Table Subtle 2" w:semiHidden="1" w:unhideWhenUsed="1"/>
     <w:lsdException w:name="Table Web 1" w:semiHidden="1" w:unhideWhenUsed="1"/>
+    <w:lsdException w:name="Table Web 2" w:semiHidden="1" w:unhideWhenUsed="1"/>
     <w:lsdException w:name="Table Web 3" w:semiHidden="1" w:unhideWhenUsed="1"/>
     <w:lsdException w:name="Balloon Text" w:semiHidden="1" w:unhideWhenUsed="1"/>
     <w:lsdException w:name="Table Grid" w:uiPriority="39"/>
+    <w:lsdException w:name="Table Theme" w:semiHidden="1" w:unhideWhenUsed="1"/>
     <w:lsdException w:name="Note Level 1" w:semiHidden="1" w:unhideWhenUsed="1"/>
     <w:lsdException w:name="Note Level 2" w:semiHidden="1" w:unhideWhenUsed="1"/>
     <w:lsdException w:name="Note Level 3" w:semiHidden="1" w:unhideWhenUsed="1"/>
@@ -2387,7 +2396,7 @@
 </file>
 
 <file path=customXml/itemProps1.xml><?xml version="1.0" encoding="utf-8"?>
-<ds:datastoreItem xmlns:ds="http://schemas.openxmlformats.org/officeDocument/2006/customXml" ds:itemID="{8114B15A-6B17-1B40-9ED0-514F549755A3}">
+<ds:datastoreItem xmlns:ds="http://schemas.openxmlformats.org/officeDocument/2006/customXml" ds:itemID="{61F82BC7-43AE-6247-8F50-CE85223EAC49}">
   <ds:schemaRefs>
     <ds:schemaRef ds:uri="http://schemas.openxmlformats.org/officeDocument/2006/bibliography"/>
   </ds:schemaRefs>

</xml_diff>

<commit_message>
Modificaciones al documento informativo
</commit_message>
<xml_diff>
--- a/src/main/webapp/INFORMATIVO.docx
+++ b/src/main/webapp/INFORMATIVO.docx
@@ -1,9 +1,30 @@
 
 <file path=word/document.xml><?xml version="1.0" encoding="utf-8"?>
-<w:document xmlns:wpc="http://schemas.microsoft.com/office/word/2010/wordprocessingCanvas" xmlns:mo="http://schemas.microsoft.com/office/mac/office/2008/main" xmlns:mc="http://schemas.openxmlformats.org/markup-compatibility/2006" xmlns:mv="urn:schemas-microsoft-com:mac:vml" xmlns:o="urn:schemas-microsoft-com:office:office" xmlns:r="http://schemas.openxmlformats.org/officeDocument/2006/relationships" xmlns:m="http://schemas.openxmlformats.org/officeDocument/2006/math" xmlns:v="urn:schemas-microsoft-com:vml" xmlns:wp14="http://schemas.microsoft.com/office/word/2010/wordprocessingDrawing" xmlns:wp="http://schemas.openxmlformats.org/drawingml/2006/wordprocessingDrawing" xmlns:w10="urn:schemas-microsoft-com:office:word" xmlns:w="http://schemas.openxmlformats.org/wordprocessingml/2006/main" xmlns:w14="http://schemas.microsoft.com/office/word/2010/wordml" xmlns:w15="http://schemas.microsoft.com/office/word/2012/wordml" xmlns:wpg="http://schemas.microsoft.com/office/word/2010/wordprocessingGroup" xmlns:wpi="http://schemas.microsoft.com/office/word/2010/wordprocessingInk" xmlns:wne="http://schemas.microsoft.com/office/word/2006/wordml" xmlns:wps="http://schemas.microsoft.com/office/word/2010/wordprocessingShape" mc:Ignorable="w14 w15 wp14">
+<w:document xmlns:wpc="http://schemas.microsoft.com/office/word/2010/wordprocessingCanvas" xmlns:cx="http://schemas.microsoft.com/office/drawing/2014/chartex" xmlns:cx1="http://schemas.microsoft.com/office/drawing/2015/9/8/chartex" xmlns:cx2="http://schemas.microsoft.com/office/drawing/2015/10/21/chartex" xmlns:cx3="http://schemas.microsoft.com/office/drawing/2016/5/9/chartex" xmlns:cx4="http://schemas.microsoft.com/office/drawing/2016/5/10/chartex" xmlns:cx5="http://schemas.microsoft.com/office/drawing/2016/5/11/chartex" xmlns:cx6="http://schemas.microsoft.com/office/drawing/2016/5/12/chartex" xmlns:cx7="http://schemas.microsoft.com/office/drawing/2016/5/13/chartex" xmlns:cx8="http://schemas.microsoft.com/office/drawing/2016/5/14/chartex" xmlns:mc="http://schemas.openxmlformats.org/markup-compatibility/2006" xmlns:aink="http://schemas.microsoft.com/office/drawing/2016/ink" xmlns:am3d="http://schemas.microsoft.com/office/drawing/2017/model3d" xmlns:o="urn:schemas-microsoft-com:office:office" xmlns:r="http://schemas.openxmlformats.org/officeDocument/2006/relationships" xmlns:m="http://schemas.openxmlformats.org/officeDocument/2006/math" xmlns:v="urn:schemas-microsoft-com:vml" xmlns:wp14="http://schemas.microsoft.com/office/word/2010/wordprocessingDrawing" xmlns:wp="http://schemas.openxmlformats.org/drawingml/2006/wordprocessingDrawing" xmlns:w10="urn:schemas-microsoft-com:office:word" xmlns:w="http://schemas.openxmlformats.org/wordprocessingml/2006/main" xmlns:w14="http://schemas.microsoft.com/office/word/2010/wordml" xmlns:w15="http://schemas.microsoft.com/office/word/2012/wordml" xmlns:w16cid="http://schemas.microsoft.com/office/word/2016/wordml/cid" xmlns:w16se="http://schemas.microsoft.com/office/word/2015/wordml/symex" xmlns:wpg="http://schemas.microsoft.com/office/word/2010/wordprocessingGroup" xmlns:wpi="http://schemas.microsoft.com/office/word/2010/wordprocessingInk" xmlns:wne="http://schemas.microsoft.com/office/word/2006/wordml" xmlns:wps="http://schemas.microsoft.com/office/word/2010/wordprocessingShape" mc:Ignorable="w14 w15 w16se w16cid wp14">
   <w:body>
     <w:p>
       <w:pPr>
+        <w:jc w:val="center"/>
+        <w:rPr>
+          <w:rFonts w:ascii="Arial" w:hAnsi="Arial" w:cs="Arial"/>
+          <w:b/>
+          <w:sz w:val="28"/>
+          <w:szCs w:val="28"/>
+        </w:rPr>
+      </w:pPr>
+      <w:r>
+        <w:rPr>
+          <w:rFonts w:ascii="Arial" w:hAnsi="Arial" w:cs="Arial"/>
+          <w:b/>
+          <w:sz w:val="28"/>
+          <w:szCs w:val="28"/>
+        </w:rPr>
+        <w:t>DOCUMENTO DE PAGO</w:t>
+      </w:r>
+    </w:p>
+    <w:p>
+      <w:pPr>
+        <w:spacing w:after="0"/>
         <w:jc w:val="center"/>
         <w:rPr>
           <w:rFonts w:ascii="Arial" w:hAnsi="Arial" w:cs="Arial"/>
@@ -70,6 +91,7 @@
     </w:p>
     <w:p>
       <w:pPr>
+        <w:spacing w:line="240" w:lineRule="auto"/>
         <w:jc w:val="center"/>
         <w:rPr>
           <w:rFonts w:ascii="Arial" w:hAnsi="Arial" w:cs="Arial"/>
@@ -93,78 +115,108 @@
       <w:pPr>
         <w:ind w:firstLine="426"/>
         <w:jc w:val="both"/>
-      </w:pPr>
-      <w:r>
+        <w:rPr>
+          <w:sz w:val="20"/>
+          <w:szCs w:val="20"/>
+        </w:rPr>
+      </w:pPr>
+      <w:r>
+        <w:rPr>
+          <w:sz w:val="20"/>
+          <w:szCs w:val="20"/>
+        </w:rPr>
         <w:t xml:space="preserve">Este año el pago del sitio para las ferias Virgen de San Lorenzo </w:t>
       </w:r>
       <w:r>
+        <w:rPr>
+          <w:sz w:val="20"/>
+          <w:szCs w:val="20"/>
+        </w:rPr>
         <w:fldChar w:fldCharType="begin"/>
       </w:r>
       <w:r>
+        <w:rPr>
+          <w:sz w:val="20"/>
+          <w:szCs w:val="20"/>
+        </w:rPr>
         <w:instrText xml:space="preserve"> MERGEFIELD Anyo \* MERGEFORMAT </w:instrText>
       </w:r>
       <w:r>
+        <w:rPr>
+          <w:sz w:val="20"/>
+          <w:szCs w:val="20"/>
+        </w:rPr>
         <w:fldChar w:fldCharType="separate"/>
       </w:r>
       <w:r>
         <w:rPr>
           <w:noProof/>
+          <w:sz w:val="20"/>
+          <w:szCs w:val="20"/>
         </w:rPr>
         <w:t>«Anyo»</w:t>
       </w:r>
       <w:r>
         <w:rPr>
           <w:noProof/>
+          <w:sz w:val="20"/>
+          <w:szCs w:val="20"/>
         </w:rPr>
         <w:fldChar w:fldCharType="end"/>
       </w:r>
       <w:r>
+        <w:rPr>
+          <w:sz w:val="20"/>
+          <w:szCs w:val="20"/>
+        </w:rPr>
         <w:t xml:space="preserve"> de Valladolid, se hará mediante </w:t>
       </w:r>
       <w:r>
         <w:rPr>
           <w:b/>
+          <w:sz w:val="20"/>
+          <w:szCs w:val="20"/>
           <w:u w:val="single"/>
         </w:rPr>
-        <w:t xml:space="preserve">transferencia bancaria y en </w:t>
-      </w:r>
-      <w:r>
-        <w:rPr>
-          <w:b/>
-          <w:u w:val="single"/>
-        </w:rPr>
-        <w:t>tres</w:t>
-      </w:r>
-      <w:r>
-        <w:rPr>
-          <w:b/>
-          <w:u w:val="single"/>
-        </w:rPr>
-        <w:t xml:space="preserve"> pagos abajo indicados:</w:t>
+        <w:t>transferencia bancaria y en tres pagos abajo indicados:</w:t>
       </w:r>
     </w:p>
     <w:p>
       <w:pPr>
         <w:jc w:val="both"/>
-      </w:pPr>
-      <w:r>
+        <w:rPr>
+          <w:sz w:val="20"/>
+          <w:szCs w:val="20"/>
+        </w:rPr>
+      </w:pPr>
+      <w:r>
+        <w:rPr>
+          <w:sz w:val="20"/>
+          <w:szCs w:val="20"/>
+        </w:rPr>
         <w:t xml:space="preserve">Parcela nº </w:t>
       </w:r>
       <w:r>
         <w:rPr>
           <w:b/>
+          <w:sz w:val="20"/>
+          <w:szCs w:val="20"/>
         </w:rPr>
         <w:fldChar w:fldCharType="begin"/>
       </w:r>
       <w:r>
         <w:rPr>
           <w:b/>
+          <w:sz w:val="20"/>
+          <w:szCs w:val="20"/>
         </w:rPr>
         <w:instrText xml:space="preserve"> MERGEFIELD Parcela </w:instrText>
       </w:r>
       <w:r>
         <w:rPr>
           <w:b/>
+          <w:sz w:val="20"/>
+          <w:szCs w:val="20"/>
         </w:rPr>
         <w:fldChar w:fldCharType="separate"/>
       </w:r>
@@ -172,45 +224,63 @@
         <w:rPr>
           <w:b/>
           <w:noProof/>
+          <w:sz w:val="20"/>
+          <w:szCs w:val="20"/>
         </w:rPr>
         <w:t>«Parcela»</w:t>
       </w:r>
       <w:r>
         <w:rPr>
           <w:b/>
+          <w:sz w:val="20"/>
+          <w:szCs w:val="20"/>
         </w:rPr>
         <w:fldChar w:fldCharType="end"/>
       </w:r>
       <w:r>
         <w:rPr>
           <w:b/>
+          <w:sz w:val="20"/>
+          <w:szCs w:val="20"/>
         </w:rPr>
         <w:t xml:space="preserve"> </w:t>
       </w:r>
       <w:r>
+        <w:rPr>
+          <w:sz w:val="20"/>
+          <w:szCs w:val="20"/>
+        </w:rPr>
         <w:t>de</w:t>
       </w:r>
       <w:r>
         <w:rPr>
           <w:b/>
+          <w:sz w:val="20"/>
+          <w:szCs w:val="20"/>
         </w:rPr>
         <w:t xml:space="preserve"> </w:t>
       </w:r>
       <w:r>
         <w:rPr>
           <w:b/>
+          <w:sz w:val="20"/>
+          <w:szCs w:val="20"/>
         </w:rPr>
         <w:fldChar w:fldCharType="begin"/>
       </w:r>
       <w:r>
         <w:rPr>
           <w:b/>
+          <w:sz w:val="20"/>
+          <w:szCs w:val="20"/>
         </w:rPr>
         <w:instrText xml:space="preserve"> MERGEFIELD Sup_1 </w:instrText>
       </w:r>
       <w:r>
         <w:rPr>
           <w:b/>
+          <w:sz w:val="20"/>
+          <w:szCs w:val="20"/>
         </w:rPr>
         <w:fldChar w:fldCharType="separate"/>
       </w:r>
@@ -218,36 +288,48 @@
         <w:rPr>
           <w:b/>
           <w:noProof/>
+          <w:sz w:val="20"/>
+          <w:szCs w:val="20"/>
         </w:rPr>
         <w:t>«Sup_1»</w:t>
       </w:r>
       <w:r>
         <w:rPr>
           <w:b/>
+          <w:sz w:val="20"/>
+          <w:szCs w:val="20"/>
         </w:rPr>
         <w:fldChar w:fldCharType="end"/>
       </w:r>
       <w:r>
         <w:rPr>
           <w:b/>
+          <w:sz w:val="20"/>
+          <w:szCs w:val="20"/>
         </w:rPr>
         <w:t xml:space="preserve"> + </w:t>
       </w:r>
       <w:r>
         <w:rPr>
           <w:b/>
+          <w:sz w:val="20"/>
+          <w:szCs w:val="20"/>
         </w:rPr>
         <w:fldChar w:fldCharType="begin"/>
       </w:r>
       <w:r>
         <w:rPr>
           <w:b/>
+          <w:sz w:val="20"/>
+          <w:szCs w:val="20"/>
         </w:rPr>
         <w:instrText xml:space="preserve"> MERGEFIELD Sup_2 </w:instrText>
       </w:r>
       <w:r>
         <w:rPr>
           <w:b/>
+          <w:sz w:val="20"/>
+          <w:szCs w:val="20"/>
         </w:rPr>
         <w:fldChar w:fldCharType="separate"/>
       </w:r>
@@ -255,54 +337,78 @@
         <w:rPr>
           <w:b/>
           <w:noProof/>
+          <w:sz w:val="20"/>
+          <w:szCs w:val="20"/>
         </w:rPr>
         <w:t>«Sup_2»</w:t>
       </w:r>
       <w:r>
         <w:rPr>
           <w:b/>
+          <w:sz w:val="20"/>
+          <w:szCs w:val="20"/>
         </w:rPr>
         <w:fldChar w:fldCharType="end"/>
       </w:r>
       <w:r>
         <w:rPr>
           <w:b/>
+          <w:sz w:val="20"/>
+          <w:szCs w:val="20"/>
         </w:rPr>
         <w:t xml:space="preserve"> </w:t>
       </w:r>
       <w:r>
+        <w:rPr>
+          <w:sz w:val="20"/>
+          <w:szCs w:val="20"/>
+        </w:rPr>
         <w:t>metros</w:t>
       </w:r>
       <w:r>
         <w:rPr>
           <w:b/>
+          <w:sz w:val="20"/>
+          <w:szCs w:val="20"/>
         </w:rPr>
         <w:t xml:space="preserve"> </w:t>
       </w:r>
       <w:r>
+        <w:rPr>
+          <w:sz w:val="20"/>
+          <w:szCs w:val="20"/>
+        </w:rPr>
         <w:t xml:space="preserve">    Ordenante:</w:t>
       </w:r>
       <w:r>
         <w:rPr>
           <w:b/>
+          <w:sz w:val="20"/>
+          <w:szCs w:val="20"/>
         </w:rPr>
         <w:t xml:space="preserve"> </w:t>
       </w:r>
       <w:r>
         <w:rPr>
           <w:b/>
+          <w:sz w:val="20"/>
+          <w:szCs w:val="20"/>
         </w:rPr>
         <w:fldChar w:fldCharType="begin"/>
       </w:r>
       <w:r>
         <w:rPr>
           <w:b/>
+          <w:sz w:val="20"/>
+          <w:szCs w:val="20"/>
         </w:rPr>
         <w:instrText xml:space="preserve"> MERGEFIELD Nombre </w:instrText>
       </w:r>
       <w:r>
         <w:rPr>
           <w:b/>
+          <w:sz w:val="20"/>
+          <w:szCs w:val="20"/>
         </w:rPr>
         <w:fldChar w:fldCharType="separate"/>
       </w:r>
@@ -310,12 +416,16 @@
         <w:rPr>
           <w:b/>
           <w:noProof/>
+          <w:sz w:val="20"/>
+          <w:szCs w:val="20"/>
         </w:rPr>
         <w:t>«Nombre»</w:t>
       </w:r>
       <w:r>
         <w:rPr>
           <w:b/>
+          <w:sz w:val="20"/>
+          <w:szCs w:val="20"/>
         </w:rPr>
         <w:fldChar w:fldCharType="end"/>
       </w:r>
@@ -323,36 +433,68 @@
     <w:p>
       <w:pPr>
         <w:jc w:val="both"/>
-      </w:pPr>
-      <w:r>
+        <w:rPr>
+          <w:sz w:val="20"/>
+          <w:szCs w:val="20"/>
+        </w:rPr>
+      </w:pPr>
+      <w:r>
+        <w:rPr>
+          <w:sz w:val="20"/>
+          <w:szCs w:val="20"/>
+        </w:rPr>
         <w:t>Beneficiario: ASOCIACIÓN PROV. IND FERIANTES DE VALLADOLID - CIF.: G-47031521</w:t>
       </w:r>
     </w:p>
     <w:p>
       <w:pPr>
         <w:jc w:val="both"/>
-      </w:pPr>
-      <w:r>
+        <w:rPr>
+          <w:sz w:val="20"/>
+          <w:szCs w:val="20"/>
+        </w:rPr>
+      </w:pPr>
+      <w:r>
+        <w:rPr>
+          <w:sz w:val="20"/>
+          <w:szCs w:val="20"/>
+        </w:rPr>
         <w:t xml:space="preserve">Cuenta Corriente (IBAN):  </w:t>
       </w:r>
       <w:r>
+        <w:rPr>
+          <w:sz w:val="20"/>
+          <w:szCs w:val="20"/>
+        </w:rPr>
         <w:fldChar w:fldCharType="begin"/>
       </w:r>
       <w:r>
+        <w:rPr>
+          <w:sz w:val="20"/>
+          <w:szCs w:val="20"/>
+        </w:rPr>
         <w:instrText xml:space="preserve"> MERGEFIELD IBAN </w:instrText>
       </w:r>
       <w:r>
+        <w:rPr>
+          <w:sz w:val="20"/>
+          <w:szCs w:val="20"/>
+        </w:rPr>
         <w:fldChar w:fldCharType="separate"/>
       </w:r>
       <w:r>
         <w:rPr>
           <w:noProof/>
+          <w:sz w:val="20"/>
+          <w:szCs w:val="20"/>
         </w:rPr>
         <w:t>«IBAN»</w:t>
       </w:r>
       <w:r>
         <w:rPr>
           <w:noProof/>
+          <w:sz w:val="20"/>
+          <w:szCs w:val="20"/>
         </w:rPr>
         <w:fldChar w:fldCharType="end"/>
       </w:r>
@@ -362,31 +504,39 @@
         <w:jc w:val="both"/>
         <w:rPr>
           <w:b/>
-          <w:sz w:val="40"/>
-          <w:szCs w:val="40"/>
-        </w:rPr>
-      </w:pPr>
-      <w:r>
-        <w:rPr>
-          <w:b/>
+          <w:sz w:val="20"/>
+          <w:szCs w:val="20"/>
+        </w:rPr>
+      </w:pPr>
+      <w:r>
+        <w:rPr>
+          <w:b/>
+          <w:sz w:val="20"/>
+          <w:szCs w:val="20"/>
         </w:rPr>
         <w:t xml:space="preserve">Total Euros:  </w:t>
       </w:r>
       <w:r>
         <w:rPr>
           <w:b/>
+          <w:sz w:val="20"/>
+          <w:szCs w:val="20"/>
         </w:rPr>
         <w:fldChar w:fldCharType="begin"/>
       </w:r>
       <w:r>
         <w:rPr>
           <w:b/>
+          <w:sz w:val="20"/>
+          <w:szCs w:val="20"/>
         </w:rPr>
         <w:instrText xml:space="preserve"> MERGEFIELD Total \* MERGEFORMAT </w:instrText>
       </w:r>
       <w:r>
         <w:rPr>
           <w:b/>
+          <w:sz w:val="20"/>
+          <w:szCs w:val="20"/>
         </w:rPr>
         <w:fldChar w:fldCharType="separate"/>
       </w:r>
@@ -394,18 +544,24 @@
         <w:rPr>
           <w:b/>
           <w:noProof/>
+          <w:sz w:val="20"/>
+          <w:szCs w:val="20"/>
         </w:rPr>
         <w:t>«Total»</w:t>
       </w:r>
       <w:r>
         <w:rPr>
           <w:b/>
+          <w:sz w:val="20"/>
+          <w:szCs w:val="20"/>
         </w:rPr>
         <w:fldChar w:fldCharType="end"/>
       </w:r>
       <w:r>
         <w:rPr>
           <w:b/>
+          <w:sz w:val="20"/>
+          <w:szCs w:val="20"/>
         </w:rPr>
         <w:t xml:space="preserve"> €</w:t>
       </w:r>
@@ -415,35 +571,47 @@
         <w:jc w:val="both"/>
         <w:rPr>
           <w:b/>
-        </w:rPr>
-      </w:pPr>
-      <w:r>
-        <w:rPr>
-          <w:b/>
+          <w:sz w:val="20"/>
+          <w:szCs w:val="20"/>
+        </w:rPr>
+      </w:pPr>
+      <w:r>
+        <w:rPr>
+          <w:b/>
+          <w:sz w:val="20"/>
+          <w:szCs w:val="20"/>
         </w:rPr>
         <w:t>Primer pago, antes del</w:t>
       </w:r>
       <w:r>
         <w:rPr>
           <w:b/>
+          <w:sz w:val="20"/>
+          <w:szCs w:val="20"/>
         </w:rPr>
         <w:t xml:space="preserve"> </w:t>
       </w:r>
       <w:r>
         <w:rPr>
           <w:b/>
+          <w:sz w:val="20"/>
+          <w:szCs w:val="20"/>
         </w:rPr>
         <w:fldChar w:fldCharType="begin"/>
       </w:r>
       <w:r>
         <w:rPr>
           <w:b/>
+          <w:sz w:val="20"/>
+          <w:szCs w:val="20"/>
         </w:rPr>
         <w:instrText xml:space="preserve"> MERGEFIELD Fecha_Pago1 \* MERGEFORMAT </w:instrText>
       </w:r>
       <w:r>
         <w:rPr>
           <w:b/>
+          <w:sz w:val="20"/>
+          <w:szCs w:val="20"/>
         </w:rPr>
         <w:fldChar w:fldCharType="separate"/>
       </w:r>
@@ -451,36 +619,48 @@
         <w:rPr>
           <w:b/>
           <w:noProof/>
+          <w:sz w:val="20"/>
+          <w:szCs w:val="20"/>
         </w:rPr>
         <w:t>«Fecha_Pago1»</w:t>
       </w:r>
       <w:r>
         <w:rPr>
           <w:b/>
+          <w:sz w:val="20"/>
+          <w:szCs w:val="20"/>
         </w:rPr>
         <w:fldChar w:fldCharType="end"/>
       </w:r>
       <w:r>
         <w:rPr>
           <w:b/>
+          <w:sz w:val="20"/>
+          <w:szCs w:val="20"/>
         </w:rPr>
         <w:t xml:space="preserve"> de </w:t>
       </w:r>
       <w:r>
         <w:rPr>
           <w:b/>
+          <w:sz w:val="20"/>
+          <w:szCs w:val="20"/>
         </w:rPr>
         <w:fldChar w:fldCharType="begin"/>
       </w:r>
       <w:r>
         <w:rPr>
           <w:b/>
+          <w:sz w:val="20"/>
+          <w:szCs w:val="20"/>
         </w:rPr>
         <w:instrText xml:space="preserve"> MERGEFIELD Anyo \* MERGEFORMAT </w:instrText>
       </w:r>
       <w:r>
         <w:rPr>
           <w:b/>
+          <w:sz w:val="20"/>
+          <w:szCs w:val="20"/>
         </w:rPr>
         <w:fldChar w:fldCharType="separate"/>
       </w:r>
@@ -488,6 +668,8 @@
         <w:rPr>
           <w:b/>
           <w:noProof/>
+          <w:sz w:val="20"/>
+          <w:szCs w:val="20"/>
         </w:rPr>
         <w:t>«Anyo»</w:t>
       </w:r>
@@ -495,30 +677,40 @@
         <w:rPr>
           <w:b/>
           <w:noProof/>
+          <w:sz w:val="20"/>
+          <w:szCs w:val="20"/>
         </w:rPr>
         <w:fldChar w:fldCharType="end"/>
       </w:r>
       <w:r>
         <w:rPr>
           <w:b/>
+          <w:sz w:val="20"/>
+          <w:szCs w:val="20"/>
         </w:rPr>
         <w:t xml:space="preserve">: </w:t>
       </w:r>
       <w:r>
         <w:rPr>
           <w:b/>
+          <w:sz w:val="20"/>
+          <w:szCs w:val="20"/>
         </w:rPr>
         <w:fldChar w:fldCharType="begin"/>
       </w:r>
       <w:r>
         <w:rPr>
           <w:b/>
+          <w:sz w:val="20"/>
+          <w:szCs w:val="20"/>
         </w:rPr>
         <w:instrText xml:space="preserve"> MERGEFIELD Pago1 \* MERGEFORMAT </w:instrText>
       </w:r>
       <w:r>
         <w:rPr>
           <w:b/>
+          <w:sz w:val="20"/>
+          <w:szCs w:val="20"/>
         </w:rPr>
         <w:fldChar w:fldCharType="separate"/>
       </w:r>
@@ -526,18 +718,24 @@
         <w:rPr>
           <w:b/>
           <w:noProof/>
+          <w:sz w:val="20"/>
+          <w:szCs w:val="20"/>
         </w:rPr>
         <w:t>«Pago1»</w:t>
       </w:r>
       <w:r>
         <w:rPr>
           <w:b/>
+          <w:sz w:val="20"/>
+          <w:szCs w:val="20"/>
         </w:rPr>
         <w:fldChar w:fldCharType="end"/>
       </w:r>
       <w:r>
         <w:rPr>
           <w:b/>
+          <w:sz w:val="20"/>
+          <w:szCs w:val="20"/>
         </w:rPr>
         <w:t xml:space="preserve"> €</w:t>
       </w:r>
@@ -547,35 +745,47 @@
         <w:jc w:val="both"/>
         <w:rPr>
           <w:b/>
-        </w:rPr>
-      </w:pPr>
-      <w:r>
-        <w:rPr>
-          <w:b/>
+          <w:sz w:val="20"/>
+          <w:szCs w:val="20"/>
+        </w:rPr>
+      </w:pPr>
+      <w:r>
+        <w:rPr>
+          <w:b/>
+          <w:sz w:val="20"/>
+          <w:szCs w:val="20"/>
         </w:rPr>
         <w:t>Segundo pago, antes del</w:t>
       </w:r>
       <w:r>
         <w:rPr>
           <w:b/>
+          <w:sz w:val="20"/>
+          <w:szCs w:val="20"/>
         </w:rPr>
         <w:t xml:space="preserve"> </w:t>
       </w:r>
       <w:r>
         <w:rPr>
           <w:b/>
+          <w:sz w:val="20"/>
+          <w:szCs w:val="20"/>
         </w:rPr>
         <w:fldChar w:fldCharType="begin"/>
       </w:r>
       <w:r>
         <w:rPr>
           <w:b/>
+          <w:sz w:val="20"/>
+          <w:szCs w:val="20"/>
         </w:rPr>
         <w:instrText xml:space="preserve"> MERGEFIELD Fecha_Pago2 </w:instrText>
       </w:r>
       <w:r>
         <w:rPr>
           <w:b/>
+          <w:sz w:val="20"/>
+          <w:szCs w:val="20"/>
         </w:rPr>
         <w:fldChar w:fldCharType="separate"/>
       </w:r>
@@ -583,36 +793,48 @@
         <w:rPr>
           <w:b/>
           <w:noProof/>
+          <w:sz w:val="20"/>
+          <w:szCs w:val="20"/>
         </w:rPr>
         <w:t>«Fecha_Pago2»</w:t>
       </w:r>
       <w:r>
         <w:rPr>
           <w:b/>
+          <w:sz w:val="20"/>
+          <w:szCs w:val="20"/>
         </w:rPr>
         <w:fldChar w:fldCharType="end"/>
       </w:r>
       <w:r>
         <w:rPr>
           <w:b/>
+          <w:sz w:val="20"/>
+          <w:szCs w:val="20"/>
         </w:rPr>
         <w:t xml:space="preserve"> de </w:t>
       </w:r>
       <w:r>
         <w:rPr>
           <w:b/>
+          <w:sz w:val="20"/>
+          <w:szCs w:val="20"/>
         </w:rPr>
         <w:fldChar w:fldCharType="begin"/>
       </w:r>
       <w:r>
         <w:rPr>
           <w:b/>
+          <w:sz w:val="20"/>
+          <w:szCs w:val="20"/>
         </w:rPr>
         <w:instrText xml:space="preserve"> MERGEFIELD Anyo \* MERGEFORMAT </w:instrText>
       </w:r>
       <w:r>
         <w:rPr>
           <w:b/>
+          <w:sz w:val="20"/>
+          <w:szCs w:val="20"/>
         </w:rPr>
         <w:fldChar w:fldCharType="separate"/>
       </w:r>
@@ -620,6 +842,8 @@
         <w:rPr>
           <w:b/>
           <w:noProof/>
+          <w:sz w:val="20"/>
+          <w:szCs w:val="20"/>
         </w:rPr>
         <w:t>«Anyo»</w:t>
       </w:r>
@@ -627,30 +851,40 @@
         <w:rPr>
           <w:b/>
           <w:noProof/>
+          <w:sz w:val="20"/>
+          <w:szCs w:val="20"/>
         </w:rPr>
         <w:fldChar w:fldCharType="end"/>
       </w:r>
       <w:r>
         <w:rPr>
           <w:b/>
+          <w:sz w:val="20"/>
+          <w:szCs w:val="20"/>
         </w:rPr>
         <w:t xml:space="preserve">: </w:t>
       </w:r>
       <w:r>
         <w:rPr>
           <w:b/>
+          <w:sz w:val="20"/>
+          <w:szCs w:val="20"/>
         </w:rPr>
         <w:fldChar w:fldCharType="begin"/>
       </w:r>
       <w:r>
         <w:rPr>
           <w:b/>
+          <w:sz w:val="20"/>
+          <w:szCs w:val="20"/>
         </w:rPr>
         <w:instrText xml:space="preserve"> MERGEFIELD Pago2 \* MERGEFORMAT </w:instrText>
       </w:r>
       <w:r>
         <w:rPr>
           <w:b/>
+          <w:sz w:val="20"/>
+          <w:szCs w:val="20"/>
         </w:rPr>
         <w:fldChar w:fldCharType="separate"/>
       </w:r>
@@ -658,18 +892,24 @@
         <w:rPr>
           <w:b/>
           <w:noProof/>
+          <w:sz w:val="20"/>
+          <w:szCs w:val="20"/>
         </w:rPr>
         <w:t>«Pago2»</w:t>
       </w:r>
       <w:r>
         <w:rPr>
           <w:b/>
+          <w:sz w:val="20"/>
+          <w:szCs w:val="20"/>
         </w:rPr>
         <w:fldChar w:fldCharType="end"/>
       </w:r>
       <w:r>
         <w:rPr>
           <w:b/>
+          <w:sz w:val="20"/>
+          <w:szCs w:val="20"/>
         </w:rPr>
         <w:t xml:space="preserve"> €</w:t>
       </w:r>
@@ -679,35 +919,47 @@
         <w:jc w:val="both"/>
         <w:rPr>
           <w:b/>
-        </w:rPr>
-      </w:pPr>
-      <w:r>
-        <w:rPr>
-          <w:b/>
+          <w:sz w:val="20"/>
+          <w:szCs w:val="20"/>
+        </w:rPr>
+      </w:pPr>
+      <w:r>
+        <w:rPr>
+          <w:b/>
+          <w:sz w:val="20"/>
+          <w:szCs w:val="20"/>
         </w:rPr>
         <w:t>Fianza antes del</w:t>
       </w:r>
       <w:r>
         <w:rPr>
           <w:b/>
+          <w:sz w:val="20"/>
+          <w:szCs w:val="20"/>
         </w:rPr>
         <w:t xml:space="preserve"> </w:t>
       </w:r>
       <w:r>
         <w:rPr>
           <w:b/>
+          <w:sz w:val="20"/>
+          <w:szCs w:val="20"/>
         </w:rPr>
         <w:fldChar w:fldCharType="begin"/>
       </w:r>
       <w:r>
         <w:rPr>
           <w:b/>
+          <w:sz w:val="20"/>
+          <w:szCs w:val="20"/>
         </w:rPr>
         <w:instrText xml:space="preserve"> MERGEFIELD Fecha_fianza </w:instrText>
       </w:r>
       <w:r>
         <w:rPr>
           <w:b/>
+          <w:sz w:val="20"/>
+          <w:szCs w:val="20"/>
         </w:rPr>
         <w:fldChar w:fldCharType="separate"/>
       </w:r>
@@ -715,36 +967,48 @@
         <w:rPr>
           <w:b/>
           <w:noProof/>
+          <w:sz w:val="20"/>
+          <w:szCs w:val="20"/>
         </w:rPr>
         <w:t>«Fecha_fianza»</w:t>
       </w:r>
       <w:r>
         <w:rPr>
           <w:b/>
+          <w:sz w:val="20"/>
+          <w:szCs w:val="20"/>
         </w:rPr>
         <w:fldChar w:fldCharType="end"/>
       </w:r>
       <w:r>
         <w:rPr>
           <w:b/>
+          <w:sz w:val="20"/>
+          <w:szCs w:val="20"/>
         </w:rPr>
         <w:t xml:space="preserve"> de </w:t>
       </w:r>
       <w:r>
         <w:rPr>
           <w:b/>
+          <w:sz w:val="20"/>
+          <w:szCs w:val="20"/>
         </w:rPr>
         <w:fldChar w:fldCharType="begin"/>
       </w:r>
       <w:r>
         <w:rPr>
           <w:b/>
+          <w:sz w:val="20"/>
+          <w:szCs w:val="20"/>
         </w:rPr>
         <w:instrText xml:space="preserve"> MERGEFIELD Anyo \* MERGEFORMAT </w:instrText>
       </w:r>
       <w:r>
         <w:rPr>
           <w:b/>
+          <w:sz w:val="20"/>
+          <w:szCs w:val="20"/>
         </w:rPr>
         <w:fldChar w:fldCharType="separate"/>
       </w:r>
@@ -752,6 +1016,8 @@
         <w:rPr>
           <w:b/>
           <w:noProof/>
+          <w:sz w:val="20"/>
+          <w:szCs w:val="20"/>
         </w:rPr>
         <w:t>«Anyo»</w:t>
       </w:r>
@@ -759,38 +1025,40 @@
         <w:rPr>
           <w:b/>
           <w:noProof/>
+          <w:sz w:val="20"/>
+          <w:szCs w:val="20"/>
         </w:rPr>
         <w:fldChar w:fldCharType="end"/>
       </w:r>
       <w:r>
         <w:rPr>
           <w:b/>
-          <w:sz w:val="32"/>
-          <w:szCs w:val="32"/>
+          <w:sz w:val="20"/>
+          <w:szCs w:val="20"/>
         </w:rPr>
         <w:t xml:space="preserve">: </w:t>
       </w:r>
       <w:r>
         <w:rPr>
           <w:b/>
-          <w:sz w:val="32"/>
-          <w:szCs w:val="32"/>
+          <w:sz w:val="20"/>
+          <w:szCs w:val="20"/>
         </w:rPr>
         <w:fldChar w:fldCharType="begin"/>
       </w:r>
       <w:r>
         <w:rPr>
           <w:b/>
-          <w:sz w:val="32"/>
-          <w:szCs w:val="32"/>
+          <w:sz w:val="20"/>
+          <w:szCs w:val="20"/>
         </w:rPr>
         <w:instrText xml:space="preserve"> MERGEFIELD Fianza \* MERGEFORMAT </w:instrText>
       </w:r>
       <w:r>
         <w:rPr>
           <w:b/>
-          <w:sz w:val="32"/>
-          <w:szCs w:val="32"/>
+          <w:sz w:val="20"/>
+          <w:szCs w:val="20"/>
         </w:rPr>
         <w:fldChar w:fldCharType="separate"/>
       </w:r>
@@ -798,24 +1066,24 @@
         <w:rPr>
           <w:b/>
           <w:noProof/>
-          <w:sz w:val="32"/>
-          <w:szCs w:val="32"/>
+          <w:sz w:val="20"/>
+          <w:szCs w:val="20"/>
         </w:rPr>
         <w:t>«Fianza»</w:t>
       </w:r>
       <w:r>
         <w:rPr>
           <w:b/>
-          <w:sz w:val="32"/>
-          <w:szCs w:val="32"/>
+          <w:sz w:val="20"/>
+          <w:szCs w:val="20"/>
         </w:rPr>
         <w:fldChar w:fldCharType="end"/>
       </w:r>
       <w:r>
         <w:rPr>
           <w:b/>
-          <w:sz w:val="32"/>
-          <w:szCs w:val="32"/>
+          <w:sz w:val="20"/>
+          <w:szCs w:val="20"/>
         </w:rPr>
         <w:t xml:space="preserve"> €</w:t>
       </w:r>
@@ -824,8 +1092,16 @@
       <w:pPr>
         <w:ind w:firstLine="426"/>
         <w:jc w:val="both"/>
-      </w:pPr>
-      <w:r>
+        <w:rPr>
+          <w:sz w:val="20"/>
+          <w:szCs w:val="20"/>
+        </w:rPr>
+      </w:pPr>
+      <w:r>
+        <w:rPr>
+          <w:sz w:val="20"/>
+          <w:szCs w:val="20"/>
+        </w:rPr>
         <w:t>Si los ingresos no se hacen antes de las fechas indicadas, se interpretará que renuncia al sitio y al reparto de Valladolid.</w:t>
       </w:r>
     </w:p>
@@ -834,48 +1110,26 @@
         <w:jc w:val="both"/>
         <w:rPr>
           <w:b/>
-        </w:rPr>
-      </w:pPr>
-      <w:r>
-        <w:rPr>
-          <w:b/>
+          <w:sz w:val="20"/>
+          <w:szCs w:val="20"/>
+        </w:rPr>
+      </w:pPr>
+      <w:r>
+        <w:rPr>
+          <w:b/>
+          <w:sz w:val="20"/>
+          <w:szCs w:val="20"/>
         </w:rPr>
         <w:t xml:space="preserve">1º </w:t>
       </w:r>
       <w:r>
         <w:rPr>
           <w:b/>
+          <w:sz w:val="20"/>
+          <w:szCs w:val="20"/>
           <w:u w:val="single"/>
         </w:rPr>
-        <w:t>Indicar en la transferencia</w:t>
-      </w:r>
-      <w:r>
-        <w:rPr>
-          <w:b/>
-          <w:u w:val="single"/>
-        </w:rPr>
-        <w:t xml:space="preserve"> </w:t>
-      </w:r>
-      <w:r>
-        <w:rPr>
-          <w:b/>
-          <w:u w:val="single"/>
-        </w:rPr>
-        <w:t>el nº</w:t>
-      </w:r>
-      <w:r>
-        <w:rPr>
-          <w:b/>
-          <w:u w:val="single"/>
-        </w:rPr>
-        <w:t xml:space="preserve"> </w:t>
-      </w:r>
-      <w:r>
-        <w:rPr>
-          <w:b/>
-          <w:u w:val="single"/>
-        </w:rPr>
-        <w:t>de parcela</w:t>
+        <w:t>Indicar en la transferencia el nº de parcela</w:t>
       </w:r>
     </w:p>
     <w:p>
@@ -883,72 +1137,94 @@
         <w:jc w:val="both"/>
         <w:rPr>
           <w:b/>
-        </w:rPr>
-      </w:pPr>
-      <w:r>
-        <w:rPr>
-          <w:b/>
-        </w:rPr>
-        <w:t>2º Se exigirá</w:t>
-      </w:r>
-      <w:r>
-        <w:rPr>
-          <w:b/>
-        </w:rPr>
-        <w:t xml:space="preserve"> enviar</w:t>
-      </w:r>
-      <w:r>
-        <w:rPr>
-          <w:b/>
-        </w:rPr>
-        <w:t xml:space="preserve"> firmado por el titular la aceptación del pliego de condiciones.</w:t>
+          <w:sz w:val="20"/>
+          <w:szCs w:val="20"/>
+        </w:rPr>
+      </w:pPr>
+      <w:r>
+        <w:rPr>
+          <w:b/>
+          <w:sz w:val="20"/>
+          <w:szCs w:val="20"/>
+        </w:rPr>
+        <w:t>2º Se exigirá enviar firmado por el titular la aceptación del pliego de condiciones.</w:t>
       </w:r>
     </w:p>
     <w:p>
       <w:pPr>
         <w:ind w:firstLine="426"/>
         <w:jc w:val="both"/>
-      </w:pPr>
-      <w:r>
+        <w:rPr>
+          <w:sz w:val="20"/>
+          <w:szCs w:val="20"/>
+        </w:rPr>
+      </w:pPr>
+      <w:r>
+        <w:rPr>
+          <w:sz w:val="20"/>
+          <w:szCs w:val="20"/>
+        </w:rPr>
         <w:t>Debe también enviarse la documentación compulsada a la gestoría que se indica en la página web: (</w:t>
       </w:r>
       <w:hyperlink r:id="rId6" w:history="1">
         <w:r>
           <w:rPr>
             <w:rStyle w:val="Hipervnculo"/>
+            <w:sz w:val="20"/>
+            <w:szCs w:val="20"/>
           </w:rPr>
           <w:t>www.apifva.es</w:t>
         </w:r>
       </w:hyperlink>
-      <w:bookmarkStart w:id="0" w:name="_GoBack"/>
-      <w:bookmarkEnd w:id="0"/>
-      <w:r>
+      <w:r>
+        <w:rPr>
+          <w:sz w:val="20"/>
+          <w:szCs w:val="20"/>
+        </w:rPr>
         <w:t>) de la asociación para entregar</w:t>
       </w:r>
       <w:r>
+        <w:rPr>
+          <w:sz w:val="20"/>
+          <w:szCs w:val="20"/>
+        </w:rPr>
         <w:t xml:space="preserve"> al Ayuntamiento de Valladolid,</w:t>
       </w:r>
       <w:r>
+        <w:rPr>
+          <w:sz w:val="20"/>
+          <w:szCs w:val="20"/>
+        </w:rPr>
         <w:t xml:space="preserve"> documentación antes del</w:t>
       </w:r>
       <w:r>
+        <w:rPr>
+          <w:sz w:val="20"/>
+          <w:szCs w:val="20"/>
+        </w:rPr>
         <w:t xml:space="preserve"> </w:t>
       </w:r>
       <w:r>
         <w:rPr>
           <w:b/>
+          <w:sz w:val="20"/>
+          <w:szCs w:val="20"/>
         </w:rPr>
         <w:fldChar w:fldCharType="begin"/>
       </w:r>
       <w:r>
         <w:rPr>
           <w:b/>
+          <w:sz w:val="20"/>
+          <w:szCs w:val="20"/>
         </w:rPr>
         <w:instrText xml:space="preserve"> MERGEFIELD Fecha_doc </w:instrText>
       </w:r>
       <w:r>
         <w:rPr>
           <w:b/>
+          <w:sz w:val="20"/>
+          <w:szCs w:val="20"/>
         </w:rPr>
         <w:fldChar w:fldCharType="separate"/>
       </w:r>
@@ -956,6 +1232,8 @@
         <w:rPr>
           <w:b/>
           <w:noProof/>
+          <w:sz w:val="20"/>
+          <w:szCs w:val="20"/>
         </w:rPr>
         <w:t>«Fecha_doc»</w:t>
       </w:r>
@@ -963,30 +1241,40 @@
         <w:rPr>
           <w:b/>
           <w:noProof/>
+          <w:sz w:val="20"/>
+          <w:szCs w:val="20"/>
         </w:rPr>
         <w:fldChar w:fldCharType="end"/>
       </w:r>
       <w:r>
         <w:rPr>
           <w:b/>
+          <w:sz w:val="20"/>
+          <w:szCs w:val="20"/>
         </w:rPr>
         <w:t xml:space="preserve"> de </w:t>
       </w:r>
       <w:r>
         <w:rPr>
           <w:b/>
+          <w:sz w:val="20"/>
+          <w:szCs w:val="20"/>
         </w:rPr>
         <w:fldChar w:fldCharType="begin"/>
       </w:r>
       <w:r>
         <w:rPr>
           <w:b/>
+          <w:sz w:val="20"/>
+          <w:szCs w:val="20"/>
         </w:rPr>
         <w:instrText xml:space="preserve"> MERGEFIELD Anyo \* MERGEFORMAT </w:instrText>
       </w:r>
       <w:r>
         <w:rPr>
           <w:b/>
+          <w:sz w:val="20"/>
+          <w:szCs w:val="20"/>
         </w:rPr>
         <w:fldChar w:fldCharType="separate"/>
       </w:r>
@@ -994,6 +1282,8 @@
         <w:rPr>
           <w:b/>
           <w:noProof/>
+          <w:sz w:val="20"/>
+          <w:szCs w:val="20"/>
         </w:rPr>
         <w:t>«Anyo»</w:t>
       </w:r>
@@ -1001,15 +1291,23 @@
         <w:rPr>
           <w:b/>
           <w:noProof/>
+          <w:sz w:val="20"/>
+          <w:szCs w:val="20"/>
         </w:rPr>
         <w:fldChar w:fldCharType="end"/>
       </w:r>
       <w:r>
+        <w:rPr>
+          <w:sz w:val="20"/>
+          <w:szCs w:val="20"/>
+        </w:rPr>
         <w:t xml:space="preserve">, la siguiente </w:t>
       </w:r>
       <w:r>
         <w:rPr>
           <w:b/>
+          <w:sz w:val="20"/>
+          <w:szCs w:val="20"/>
           <w:u w:val="single"/>
         </w:rPr>
         <w:t>documentación compulsada:</w:t>
@@ -1025,11 +1323,15 @@
         <w:jc w:val="both"/>
         <w:rPr>
           <w:b/>
-        </w:rPr>
-      </w:pPr>
-      <w:r>
-        <w:rPr>
-          <w:b/>
+          <w:sz w:val="20"/>
+          <w:szCs w:val="20"/>
+        </w:rPr>
+      </w:pPr>
+      <w:r>
+        <w:rPr>
+          <w:b/>
+          <w:sz w:val="20"/>
+          <w:szCs w:val="20"/>
         </w:rPr>
         <w:t>D.N.I. o documento equivalente COMPULSADO.</w:t>
       </w:r>
@@ -1044,31 +1346,17 @@
         <w:jc w:val="both"/>
         <w:rPr>
           <w:b/>
-        </w:rPr>
-      </w:pPr>
-      <w:r>
-        <w:rPr>
-          <w:b/>
-        </w:rPr>
-        <w:t>Patente</w:t>
-      </w:r>
-      <w:r>
-        <w:rPr>
-          <w:b/>
-        </w:rPr>
-        <w:t xml:space="preserve"> o</w:t>
-      </w:r>
-      <w:r>
-        <w:rPr>
-          <w:b/>
-        </w:rPr>
-        <w:t xml:space="preserve"> Imp</w:t>
-      </w:r>
-      <w:r>
-        <w:rPr>
-          <w:b/>
-        </w:rPr>
-        <w:t>uesto de Actividades Económicas COMPULSADO.</w:t>
+          <w:sz w:val="20"/>
+          <w:szCs w:val="20"/>
+        </w:rPr>
+      </w:pPr>
+      <w:r>
+        <w:rPr>
+          <w:b/>
+          <w:sz w:val="20"/>
+          <w:szCs w:val="20"/>
+        </w:rPr>
+        <w:t>Patente o Impuesto de Actividades Económicas COMPULSADO.</w:t>
       </w:r>
     </w:p>
     <w:p>
@@ -1081,35 +1369,55 @@
         <w:jc w:val="both"/>
         <w:rPr>
           <w:b/>
-        </w:rPr>
-      </w:pPr>
-      <w:r>
-        <w:rPr>
-          <w:b/>
-        </w:rPr>
-        <w:t>Recibo</w:t>
-      </w:r>
-      <w:r>
-        <w:rPr>
-          <w:b/>
-        </w:rPr>
-        <w:t xml:space="preserve"> de Autónomos, mes de Mayo </w:t>
-      </w:r>
-      <w:r>
-        <w:rPr>
-          <w:b/>
+          <w:sz w:val="20"/>
+          <w:szCs w:val="20"/>
+        </w:rPr>
+      </w:pPr>
+      <w:r>
+        <w:rPr>
+          <w:b/>
+          <w:sz w:val="20"/>
+          <w:szCs w:val="20"/>
+        </w:rPr>
+        <w:t xml:space="preserve">Recibo de Autónomos, mes de </w:t>
+      </w:r>
+      <w:r>
+        <w:rPr>
+          <w:b/>
+          <w:sz w:val="20"/>
+          <w:szCs w:val="20"/>
+        </w:rPr>
+        <w:t>junio</w:t>
+      </w:r>
+      <w:r>
+        <w:rPr>
+          <w:b/>
+          <w:sz w:val="20"/>
+          <w:szCs w:val="20"/>
+        </w:rPr>
+        <w:t xml:space="preserve"> </w:t>
+      </w:r>
+      <w:r>
+        <w:rPr>
+          <w:b/>
+          <w:sz w:val="20"/>
+          <w:szCs w:val="20"/>
         </w:rPr>
         <w:fldChar w:fldCharType="begin"/>
       </w:r>
       <w:r>
         <w:rPr>
           <w:b/>
+          <w:sz w:val="20"/>
+          <w:szCs w:val="20"/>
         </w:rPr>
         <w:instrText xml:space="preserve"> MERGEFIELD Anyo \* MERGEFORMAT </w:instrText>
       </w:r>
       <w:r>
         <w:rPr>
           <w:b/>
+          <w:sz w:val="20"/>
+          <w:szCs w:val="20"/>
         </w:rPr>
         <w:fldChar w:fldCharType="separate"/>
       </w:r>
@@ -1117,18 +1425,24 @@
         <w:rPr>
           <w:b/>
           <w:noProof/>
+          <w:sz w:val="20"/>
+          <w:szCs w:val="20"/>
         </w:rPr>
         <w:t>«Anyo»</w:t>
       </w:r>
       <w:r>
         <w:rPr>
           <w:b/>
+          <w:sz w:val="20"/>
+          <w:szCs w:val="20"/>
         </w:rPr>
         <w:fldChar w:fldCharType="end"/>
       </w:r>
       <w:r>
         <w:rPr>
           <w:b/>
+          <w:sz w:val="20"/>
+          <w:szCs w:val="20"/>
         </w:rPr>
         <w:t xml:space="preserve"> COMPULSADO.</w:t>
       </w:r>
@@ -1143,11 +1457,15 @@
         <w:jc w:val="both"/>
         <w:rPr>
           <w:b/>
-        </w:rPr>
-      </w:pPr>
-      <w:r>
-        <w:rPr>
-          <w:b/>
+          <w:sz w:val="20"/>
+          <w:szCs w:val="20"/>
+        </w:rPr>
+      </w:pPr>
+      <w:r>
+        <w:rPr>
+          <w:b/>
+          <w:sz w:val="20"/>
+          <w:szCs w:val="20"/>
         </w:rPr>
         <w:t>Certificado de Hacienda COMPULSADO.</w:t>
       </w:r>
@@ -1162,19 +1480,17 @@
         <w:jc w:val="both"/>
         <w:rPr>
           <w:b/>
-        </w:rPr>
-      </w:pPr>
-      <w:r>
-        <w:rPr>
-          <w:b/>
-        </w:rPr>
-        <w:t>Recibo del Seguro de Respo</w:t>
-      </w:r>
-      <w:r>
-        <w:rPr>
-          <w:b/>
-        </w:rPr>
-        <w:t>nsabilidad Civil póliza del seguro COMPULSADO.</w:t>
+          <w:sz w:val="20"/>
+          <w:szCs w:val="20"/>
+        </w:rPr>
+      </w:pPr>
+      <w:r>
+        <w:rPr>
+          <w:b/>
+          <w:sz w:val="20"/>
+          <w:szCs w:val="20"/>
+        </w:rPr>
+        <w:t>Recibo del Seguro de Responsabilidad Civil póliza del seguro COMPULSADO.</w:t>
       </w:r>
     </w:p>
     <w:p>
@@ -1187,11 +1503,15 @@
         <w:jc w:val="both"/>
         <w:rPr>
           <w:b/>
-        </w:rPr>
-      </w:pPr>
-      <w:r>
-        <w:rPr>
-          <w:b/>
+          <w:sz w:val="20"/>
+          <w:szCs w:val="20"/>
+        </w:rPr>
+      </w:pPr>
+      <w:r>
+        <w:rPr>
+          <w:b/>
+          <w:sz w:val="20"/>
+          <w:szCs w:val="20"/>
         </w:rPr>
         <w:t>Certificado de la Seguridad Social COMPULSADO.</w:t>
       </w:r>
@@ -1206,19 +1526,17 @@
         <w:jc w:val="both"/>
         <w:rPr>
           <w:b/>
-        </w:rPr>
-      </w:pPr>
-      <w:r>
-        <w:rPr>
-          <w:b/>
-        </w:rPr>
-        <w:t>Certificado anual de verifica</w:t>
-      </w:r>
-      <w:r>
-        <w:rPr>
-          <w:b/>
-        </w:rPr>
-        <w:t>ción y prueba COMPULSADO.</w:t>
+          <w:sz w:val="20"/>
+          <w:szCs w:val="20"/>
+        </w:rPr>
+      </w:pPr>
+      <w:r>
+        <w:rPr>
+          <w:b/>
+          <w:sz w:val="20"/>
+          <w:szCs w:val="20"/>
+        </w:rPr>
+        <w:t>Certificado anual de verificación y prueba COMPULSADO.</w:t>
       </w:r>
     </w:p>
     <w:p>
@@ -1231,11 +1549,15 @@
         <w:jc w:val="both"/>
         <w:rPr>
           <w:b/>
-        </w:rPr>
-      </w:pPr>
-      <w:r>
-        <w:rPr>
-          <w:b/>
+          <w:sz w:val="20"/>
+          <w:szCs w:val="20"/>
+        </w:rPr>
+      </w:pPr>
+      <w:r>
+        <w:rPr>
+          <w:b/>
+          <w:sz w:val="20"/>
+          <w:szCs w:val="20"/>
         </w:rPr>
         <w:t>Autorización Sanitaria de Funcionamiento COMPULSADO.</w:t>
       </w:r>
@@ -1250,11 +1572,15 @@
         <w:jc w:val="both"/>
         <w:rPr>
           <w:b/>
-        </w:rPr>
-      </w:pPr>
-      <w:r>
-        <w:rPr>
-          <w:b/>
+          <w:sz w:val="20"/>
+          <w:szCs w:val="20"/>
+        </w:rPr>
+      </w:pPr>
+      <w:r>
+        <w:rPr>
+          <w:b/>
+          <w:sz w:val="20"/>
+          <w:szCs w:val="20"/>
         </w:rPr>
         <w:t>Certificado de revisión de extintores COMPULSADO.</w:t>
       </w:r>
@@ -1269,11 +1595,15 @@
         <w:jc w:val="both"/>
         <w:rPr>
           <w:b/>
-        </w:rPr>
-      </w:pPr>
-      <w:r>
-        <w:rPr>
-          <w:b/>
+          <w:sz w:val="20"/>
+          <w:szCs w:val="20"/>
+        </w:rPr>
+      </w:pPr>
+      <w:r>
+        <w:rPr>
+          <w:b/>
+          <w:sz w:val="20"/>
+          <w:szCs w:val="20"/>
         </w:rPr>
         <w:t>Solicitud de tipo de negocio con metraje y fotografía.</w:t>
       </w:r>
@@ -1288,11 +1618,15 @@
         <w:jc w:val="both"/>
         <w:rPr>
           <w:b/>
-        </w:rPr>
-      </w:pPr>
-      <w:r>
-        <w:rPr>
-          <w:b/>
+          <w:sz w:val="20"/>
+          <w:szCs w:val="20"/>
+        </w:rPr>
+      </w:pPr>
+      <w:r>
+        <w:rPr>
+          <w:b/>
+          <w:sz w:val="20"/>
+          <w:szCs w:val="20"/>
         </w:rPr>
         <w:t>Boletín de la luz COMPULSADO.</w:t>
       </w:r>
@@ -1307,19 +1641,17 @@
         <w:jc w:val="both"/>
         <w:rPr>
           <w:b/>
-        </w:rPr>
-      </w:pPr>
-      <w:r>
-        <w:rPr>
-          <w:b/>
-        </w:rPr>
-        <w:t>Para las máquinas se enviará boletín de la luz y seguro de R.C. COMPULSADO</w:t>
-      </w:r>
-      <w:r>
-        <w:rPr>
-          <w:b/>
-        </w:rPr>
-        <w:t>.</w:t>
+          <w:sz w:val="20"/>
+          <w:szCs w:val="20"/>
+        </w:rPr>
+      </w:pPr>
+      <w:r>
+        <w:rPr>
+          <w:b/>
+          <w:sz w:val="20"/>
+          <w:szCs w:val="20"/>
+        </w:rPr>
+        <w:t>Para las máquinas se enviará boletín de la luz y seguro de R.C. COMPULSADO.</w:t>
       </w:r>
     </w:p>
     <w:p>
@@ -1332,13 +1664,63 @@
         <w:jc w:val="both"/>
         <w:rPr>
           <w:b/>
-        </w:rPr>
-      </w:pPr>
-      <w:r>
-        <w:rPr>
-          <w:b/>
+          <w:sz w:val="20"/>
+          <w:szCs w:val="20"/>
+        </w:rPr>
+      </w:pPr>
+      <w:r>
+        <w:rPr>
+          <w:b/>
+          <w:sz w:val="20"/>
+          <w:szCs w:val="20"/>
         </w:rPr>
         <w:t>La Conformidad al Pliego de Condiciones deberá entregarla firmada. No se admitirá ninguna documentación sin este requisito.</w:t>
+      </w:r>
+    </w:p>
+    <w:p>
+      <w:pPr>
+        <w:pStyle w:val="Prrafodelista"/>
+        <w:numPr>
+          <w:ilvl w:val="0"/>
+          <w:numId w:val="3"/>
+        </w:numPr>
+        <w:jc w:val="both"/>
+        <w:rPr>
+          <w:b/>
+          <w:sz w:val="20"/>
+          <w:szCs w:val="20"/>
+        </w:rPr>
+      </w:pPr>
+      <w:r>
+        <w:rPr>
+          <w:b/>
+          <w:sz w:val="20"/>
+          <w:szCs w:val="20"/>
+        </w:rPr>
+        <w:t>Boletín para caravanas (obligatorio este año).</w:t>
+      </w:r>
+    </w:p>
+    <w:p>
+      <w:pPr>
+        <w:pStyle w:val="Prrafodelista"/>
+        <w:numPr>
+          <w:ilvl w:val="0"/>
+          <w:numId w:val="3"/>
+        </w:numPr>
+        <w:jc w:val="both"/>
+        <w:rPr>
+          <w:b/>
+          <w:sz w:val="20"/>
+          <w:szCs w:val="20"/>
+        </w:rPr>
+      </w:pPr>
+      <w:r>
+        <w:rPr>
+          <w:b/>
+          <w:sz w:val="20"/>
+          <w:szCs w:val="20"/>
+        </w:rPr>
+        <w:t>Antes del 24 de septiembre deberán tener entregados los tickets de invitación. Se abonarán con las fianzas, si no, se perderán.</w:t>
       </w:r>
     </w:p>
     <w:p>
@@ -1347,13 +1729,15 @@
         <w:jc w:val="both"/>
         <w:rPr>
           <w:b/>
+          <w:sz w:val="20"/>
+          <w:szCs w:val="20"/>
         </w:rPr>
       </w:pPr>
     </w:p>
     <w:p>
       <w:pPr>
         <w:pStyle w:val="Prrafodelista"/>
-        <w:jc w:val="both"/>
+        <w:jc w:val="center"/>
         <w:rPr>
           <w:b/>
         </w:rPr>
@@ -1373,7 +1757,25 @@
           <w:sz w:val="28"/>
           <w:szCs w:val="28"/>
         </w:rPr>
-        <w:t xml:space="preserve"> JUSTIFICANTE DE PAGO PARA PODER ENTRAR EN LA FERIA.</w:t>
+        <w:t xml:space="preserve"> JUSTIFICANTE DE PAGO </w:t>
+      </w:r>
+      <w:r>
+        <w:rPr>
+          <w:b/>
+          <w:sz w:val="28"/>
+          <w:szCs w:val="28"/>
+        </w:rPr>
+        <w:br/>
+      </w:r>
+      <w:bookmarkStart w:id="0" w:name="_GoBack"/>
+      <w:bookmarkEnd w:id="0"/>
+      <w:r>
+        <w:rPr>
+          <w:b/>
+          <w:sz w:val="28"/>
+          <w:szCs w:val="28"/>
+        </w:rPr>
+        <w:t>PARA PODER ENTRAR EN LA FERIA</w:t>
       </w:r>
     </w:p>
     <w:sectPr>
@@ -1387,8 +1789,8 @@
 </file>
 
 <file path=word/numbering.xml><?xml version="1.0" encoding="utf-8"?>
-<w:numbering xmlns:wpc="http://schemas.microsoft.com/office/word/2010/wordprocessingCanvas" xmlns:mo="http://schemas.microsoft.com/office/mac/office/2008/main" xmlns:mc="http://schemas.openxmlformats.org/markup-compatibility/2006" xmlns:mv="urn:schemas-microsoft-com:mac:vml" xmlns:o="urn:schemas-microsoft-com:office:office" xmlns:r="http://schemas.openxmlformats.org/officeDocument/2006/relationships" xmlns:m="http://schemas.openxmlformats.org/officeDocument/2006/math" xmlns:v="urn:schemas-microsoft-com:vml" xmlns:wp14="http://schemas.microsoft.com/office/word/2010/wordprocessingDrawing" xmlns:wp="http://schemas.openxmlformats.org/drawingml/2006/wordprocessingDrawing" xmlns:w10="urn:schemas-microsoft-com:office:word" xmlns:w="http://schemas.openxmlformats.org/wordprocessingml/2006/main" xmlns:w14="http://schemas.microsoft.com/office/word/2010/wordml" xmlns:w15="http://schemas.microsoft.com/office/word/2012/wordml" xmlns:wpg="http://schemas.microsoft.com/office/word/2010/wordprocessingGroup" xmlns:wpi="http://schemas.microsoft.com/office/word/2010/wordprocessingInk" xmlns:wne="http://schemas.microsoft.com/office/word/2006/wordml" xmlns:wps="http://schemas.microsoft.com/office/word/2010/wordprocessingShape" mc:Ignorable="w14 w15 wp14">
-  <w:abstractNum w:abstractNumId="0">
+<w:numbering xmlns:wpc="http://schemas.microsoft.com/office/word/2010/wordprocessingCanvas" xmlns:cx="http://schemas.microsoft.com/office/drawing/2014/chartex" xmlns:cx1="http://schemas.microsoft.com/office/drawing/2015/9/8/chartex" xmlns:cx2="http://schemas.microsoft.com/office/drawing/2015/10/21/chartex" xmlns:cx3="http://schemas.microsoft.com/office/drawing/2016/5/9/chartex" xmlns:cx4="http://schemas.microsoft.com/office/drawing/2016/5/10/chartex" xmlns:cx5="http://schemas.microsoft.com/office/drawing/2016/5/11/chartex" xmlns:cx6="http://schemas.microsoft.com/office/drawing/2016/5/12/chartex" xmlns:cx7="http://schemas.microsoft.com/office/drawing/2016/5/13/chartex" xmlns:cx8="http://schemas.microsoft.com/office/drawing/2016/5/14/chartex" xmlns:mc="http://schemas.openxmlformats.org/markup-compatibility/2006" xmlns:aink="http://schemas.microsoft.com/office/drawing/2016/ink" xmlns:am3d="http://schemas.microsoft.com/office/drawing/2017/model3d" xmlns:o="urn:schemas-microsoft-com:office:office" xmlns:r="http://schemas.openxmlformats.org/officeDocument/2006/relationships" xmlns:m="http://schemas.openxmlformats.org/officeDocument/2006/math" xmlns:v="urn:schemas-microsoft-com:vml" xmlns:wp14="http://schemas.microsoft.com/office/word/2010/wordprocessingDrawing" xmlns:wp="http://schemas.openxmlformats.org/drawingml/2006/wordprocessingDrawing" xmlns:w10="urn:schemas-microsoft-com:office:word" xmlns:w="http://schemas.openxmlformats.org/wordprocessingml/2006/main" xmlns:w14="http://schemas.microsoft.com/office/word/2010/wordml" xmlns:w15="http://schemas.microsoft.com/office/word/2012/wordml" xmlns:w16cid="http://schemas.microsoft.com/office/word/2016/wordml/cid" xmlns:w16se="http://schemas.microsoft.com/office/word/2015/wordml/symex" xmlns:wpg="http://schemas.microsoft.com/office/word/2010/wordprocessingGroup" xmlns:wpi="http://schemas.microsoft.com/office/word/2010/wordprocessingInk" xmlns:wne="http://schemas.microsoft.com/office/word/2006/wordml" xmlns:wps="http://schemas.microsoft.com/office/word/2010/wordprocessingShape" mc:Ignorable="w14 w15 w16se w16cid wp14">
+  <w:abstractNum w:abstractNumId="0" w15:restartNumberingAfterBreak="0">
     <w:nsid w:val="23A4148F"/>
     <w:multiLevelType w:val="hybridMultilevel"/>
     <w:tmpl w:val="CDB891FA"/>
@@ -1477,7 +1879,7 @@
       </w:pPr>
     </w:lvl>
   </w:abstractNum>
-  <w:abstractNum w:abstractNumId="1">
+  <w:abstractNum w:abstractNumId="1" w15:restartNumberingAfterBreak="0">
     <w:nsid w:val="2FB14D09"/>
     <w:multiLevelType w:val="hybridMultilevel"/>
     <w:tmpl w:val="539633DC"/>
@@ -1566,7 +1968,7 @@
       </w:pPr>
     </w:lvl>
   </w:abstractNum>
-  <w:abstractNum w:abstractNumId="2">
+  <w:abstractNum w:abstractNumId="2" w15:restartNumberingAfterBreak="0">
     <w:nsid w:val="602409A1"/>
     <w:multiLevelType w:val="hybridMultilevel"/>
     <w:tmpl w:val="4D5EA8C6"/>
@@ -1668,7 +2070,7 @@
 </file>
 
 <file path=word/styles.xml><?xml version="1.0" encoding="utf-8"?>
-<w:styles xmlns:mc="http://schemas.openxmlformats.org/markup-compatibility/2006" xmlns:r="http://schemas.openxmlformats.org/officeDocument/2006/relationships" xmlns:w="http://schemas.openxmlformats.org/wordprocessingml/2006/main" xmlns:w14="http://schemas.microsoft.com/office/word/2010/wordml" xmlns:w15="http://schemas.microsoft.com/office/word/2012/wordml" mc:Ignorable="w14 w15">
+<w:styles xmlns:mc="http://schemas.openxmlformats.org/markup-compatibility/2006" xmlns:r="http://schemas.openxmlformats.org/officeDocument/2006/relationships" xmlns:w="http://schemas.openxmlformats.org/wordprocessingml/2006/main" xmlns:w14="http://schemas.microsoft.com/office/word/2010/wordml" xmlns:w15="http://schemas.microsoft.com/office/word/2012/wordml" xmlns:w16cid="http://schemas.microsoft.com/office/word/2016/wordml/cid" xmlns:w16se="http://schemas.microsoft.com/office/word/2015/wordml/symex" mc:Ignorable="w14 w15 w16se w16cid">
   <w:docDefaults>
     <w:rPrDefault>
       <w:rPr>
@@ -1680,7 +2082,7 @@
     </w:rPrDefault>
     <w:pPrDefault/>
   </w:docDefaults>
-  <w:latentStyles w:defLockedState="0" w:defUIPriority="99" w:defSemiHidden="0" w:defUnhideWhenUsed="0" w:defQFormat="0" w:count="382">
+  <w:latentStyles w:defLockedState="0" w:defUIPriority="99" w:defSemiHidden="0" w:defUnhideWhenUsed="0" w:defQFormat="0" w:count="375">
     <w:lsdException w:name="Normal" w:uiPriority="0" w:qFormat="1"/>
     <w:lsdException w:name="heading 1" w:uiPriority="9" w:qFormat="1"/>
     <w:lsdException w:name="heading 2" w:semiHidden="1" w:uiPriority="9" w:unhideWhenUsed="1" w:qFormat="1"/>
@@ -1837,15 +2239,6 @@
     <w:lsdException w:name="Balloon Text" w:semiHidden="1" w:unhideWhenUsed="1"/>
     <w:lsdException w:name="Table Grid" w:uiPriority="39"/>
     <w:lsdException w:name="Table Theme" w:semiHidden="1" w:unhideWhenUsed="1"/>
-    <w:lsdException w:name="Note Level 1" w:semiHidden="1" w:unhideWhenUsed="1"/>
-    <w:lsdException w:name="Note Level 2" w:semiHidden="1" w:unhideWhenUsed="1"/>
-    <w:lsdException w:name="Note Level 3" w:semiHidden="1" w:unhideWhenUsed="1"/>
-    <w:lsdException w:name="Note Level 4" w:semiHidden="1" w:unhideWhenUsed="1"/>
-    <w:lsdException w:name="Note Level 5" w:semiHidden="1" w:unhideWhenUsed="1"/>
-    <w:lsdException w:name="Note Level 6" w:semiHidden="1" w:unhideWhenUsed="1"/>
-    <w:lsdException w:name="Note Level 7" w:semiHidden="1" w:unhideWhenUsed="1"/>
-    <w:lsdException w:name="Note Level 8" w:semiHidden="1" w:unhideWhenUsed="1"/>
-    <w:lsdException w:name="Note Level 9" w:semiHidden="1" w:unhideWhenUsed="1"/>
     <w:lsdException w:name="Placeholder Text" w:semiHidden="1"/>
     <w:lsdException w:name="No Spacing" w:uiPriority="1" w:qFormat="1"/>
     <w:lsdException w:name="Light Shading" w:uiPriority="60"/>
@@ -2396,7 +2789,7 @@
 </file>
 
 <file path=customXml/itemProps1.xml><?xml version="1.0" encoding="utf-8"?>
-<ds:datastoreItem xmlns:ds="http://schemas.openxmlformats.org/officeDocument/2006/customXml" ds:itemID="{61F82BC7-43AE-6247-8F50-CE85223EAC49}">
+<ds:datastoreItem xmlns:ds="http://schemas.openxmlformats.org/officeDocument/2006/customXml" ds:itemID="{D22D45FC-C74E-9A4C-818B-614D63025353}">
   <ds:schemaRefs>
     <ds:schemaRef ds:uri="http://schemas.openxmlformats.org/officeDocument/2006/bibliography"/>
   </ds:schemaRefs>

</xml_diff>